<commit_message>
fix schema format issue
</commit_message>
<xml_diff>
--- a/assignment-2/Assignment 2 Submission Doc.docx
+++ b/assignment-2/Assignment 2 Submission Doc.docx
@@ -386,7 +386,7 @@
           <w:docPartGallery w:val="Table of Contents"/>
           <w:docPartUnique w:val="true"/>
         </w:docPartObj>
-        <w:id w:val="1858806631"/>
+        <w:id w:val="1674044215"/>
       </w:sdtPr>
       <w:sdtContent>
         <w:p>
@@ -2379,7 +2379,13 @@
         </w:rPr>
       </w:pPr>
       <w:r>
-        <w:rPr/>
+        <w:rPr>
+          <w:b w:val="false"/>
+          <w:bCs w:val="false"/>
+          <w:color w:val="333333"/>
+          <w:sz w:val="24"/>
+          <w:szCs w:val="24"/>
+        </w:rPr>
       </w:r>
     </w:p>
     <w:p>
@@ -5774,11 +5780,99 @@
     <w:p>
       <w:pPr>
         <w:pStyle w:val="TextBody"/>
-        <w:rPr/>
-      </w:pPr>
-      <w:r>
-        <w:rPr/>
-        <w:t>_id (GUID) _user (GUID) _tournament (GUID) picks (array) _game (GUID) home team score (number) away team score (number)</w:t>
+        <w:numPr>
+          <w:ilvl w:val="0"/>
+          <w:numId w:val="7"/>
+        </w:numPr>
+        <w:rPr/>
+      </w:pPr>
+      <w:r>
+        <w:rPr/>
+        <w:t xml:space="preserve">_id (GUID) </w:t>
+      </w:r>
+    </w:p>
+    <w:p>
+      <w:pPr>
+        <w:pStyle w:val="TextBody"/>
+        <w:numPr>
+          <w:ilvl w:val="0"/>
+          <w:numId w:val="7"/>
+        </w:numPr>
+        <w:rPr/>
+      </w:pPr>
+      <w:r>
+        <w:rPr/>
+        <w:t xml:space="preserve">_user (GUID) </w:t>
+      </w:r>
+    </w:p>
+    <w:p>
+      <w:pPr>
+        <w:pStyle w:val="TextBody"/>
+        <w:numPr>
+          <w:ilvl w:val="0"/>
+          <w:numId w:val="7"/>
+        </w:numPr>
+        <w:rPr/>
+      </w:pPr>
+      <w:r>
+        <w:rPr/>
+        <w:t xml:space="preserve">_tournament (GUID) </w:t>
+      </w:r>
+    </w:p>
+    <w:p>
+      <w:pPr>
+        <w:pStyle w:val="TextBody"/>
+        <w:numPr>
+          <w:ilvl w:val="0"/>
+          <w:numId w:val="7"/>
+        </w:numPr>
+        <w:rPr/>
+      </w:pPr>
+      <w:r>
+        <w:rPr/>
+        <w:t xml:space="preserve">picks (array) </w:t>
+      </w:r>
+    </w:p>
+    <w:p>
+      <w:pPr>
+        <w:pStyle w:val="TextBody"/>
+        <w:numPr>
+          <w:ilvl w:val="1"/>
+          <w:numId w:val="7"/>
+        </w:numPr>
+        <w:rPr/>
+      </w:pPr>
+      <w:r>
+        <w:rPr/>
+        <w:t xml:space="preserve">_game (GUID) </w:t>
+      </w:r>
+    </w:p>
+    <w:p>
+      <w:pPr>
+        <w:pStyle w:val="TextBody"/>
+        <w:numPr>
+          <w:ilvl w:val="1"/>
+          <w:numId w:val="7"/>
+        </w:numPr>
+        <w:rPr/>
+      </w:pPr>
+      <w:r>
+        <w:rPr/>
+        <w:t xml:space="preserve">home team score (number) </w:t>
+      </w:r>
+    </w:p>
+    <w:p>
+      <w:pPr>
+        <w:pStyle w:val="TextBody"/>
+        <w:numPr>
+          <w:ilvl w:val="1"/>
+          <w:numId w:val="7"/>
+        </w:numPr>
+        <w:rPr/>
+      </w:pPr>
+      <w:r>
+        <w:rPr/>
+        <w:t>away team score (number)</w:t>
       </w:r>
     </w:p>
     <w:p>
@@ -6567,245 +6661,317 @@
         </w:rPr>
       </w:pPr>
       <w:r>
-        <w:rPr/>
-      </w:r>
-    </w:p>
-    <w:p>
-      <w:pPr>
-        <w:pStyle w:val="LOnormal"/>
-        <w:rPr>
-          <w:b/>
-          <w:b/>
-          <w:sz w:val="24"/>
-          <w:szCs w:val="24"/>
-        </w:rPr>
-      </w:pPr>
-      <w:r>
-        <w:rPr/>
-      </w:r>
-    </w:p>
-    <w:p>
-      <w:pPr>
-        <w:pStyle w:val="LOnormal"/>
-        <w:rPr>
-          <w:b/>
-          <w:b/>
-          <w:sz w:val="24"/>
-          <w:szCs w:val="24"/>
-        </w:rPr>
-      </w:pPr>
-      <w:r>
-        <w:rPr/>
-      </w:r>
-    </w:p>
-    <w:p>
-      <w:pPr>
-        <w:pStyle w:val="LOnormal"/>
-        <w:rPr>
-          <w:b/>
-          <w:b/>
-          <w:sz w:val="24"/>
-          <w:szCs w:val="24"/>
-        </w:rPr>
-      </w:pPr>
-      <w:r>
-        <w:rPr/>
-      </w:r>
-    </w:p>
-    <w:p>
-      <w:pPr>
-        <w:pStyle w:val="LOnormal"/>
-        <w:rPr>
-          <w:b/>
-          <w:b/>
-          <w:sz w:val="24"/>
-          <w:szCs w:val="24"/>
-        </w:rPr>
-      </w:pPr>
-      <w:r>
-        <w:rPr/>
-      </w:r>
-    </w:p>
-    <w:p>
-      <w:pPr>
-        <w:pStyle w:val="LOnormal"/>
-        <w:rPr>
-          <w:b/>
-          <w:b/>
-          <w:sz w:val="24"/>
-          <w:szCs w:val="24"/>
-        </w:rPr>
-      </w:pPr>
-      <w:r>
-        <w:rPr/>
-      </w:r>
-    </w:p>
-    <w:p>
-      <w:pPr>
-        <w:pStyle w:val="LOnormal"/>
-        <w:rPr>
-          <w:b/>
-          <w:b/>
-          <w:sz w:val="24"/>
-          <w:szCs w:val="24"/>
-        </w:rPr>
-      </w:pPr>
-      <w:r>
-        <w:rPr/>
-      </w:r>
-    </w:p>
-    <w:p>
-      <w:pPr>
-        <w:pStyle w:val="LOnormal"/>
-        <w:rPr>
-          <w:b/>
-          <w:b/>
-          <w:sz w:val="24"/>
-          <w:szCs w:val="24"/>
-        </w:rPr>
-      </w:pPr>
-      <w:r>
-        <w:rPr/>
-      </w:r>
-    </w:p>
-    <w:p>
-      <w:pPr>
-        <w:pStyle w:val="LOnormal"/>
-        <w:rPr>
-          <w:b/>
-          <w:b/>
-          <w:sz w:val="24"/>
-          <w:szCs w:val="24"/>
-        </w:rPr>
-      </w:pPr>
-      <w:r>
-        <w:rPr/>
-      </w:r>
-    </w:p>
-    <w:p>
-      <w:pPr>
-        <w:pStyle w:val="LOnormal"/>
-        <w:rPr>
-          <w:b/>
-          <w:b/>
-          <w:sz w:val="24"/>
-          <w:szCs w:val="24"/>
-        </w:rPr>
-      </w:pPr>
-      <w:r>
-        <w:rPr/>
-      </w:r>
-    </w:p>
-    <w:p>
-      <w:pPr>
-        <w:pStyle w:val="LOnormal"/>
-        <w:rPr>
-          <w:b/>
-          <w:b/>
-          <w:sz w:val="24"/>
-          <w:szCs w:val="24"/>
-        </w:rPr>
-      </w:pPr>
-      <w:r>
-        <w:rPr/>
-      </w:r>
-    </w:p>
-    <w:p>
-      <w:pPr>
-        <w:pStyle w:val="LOnormal"/>
-        <w:rPr>
-          <w:b/>
-          <w:b/>
-          <w:sz w:val="24"/>
-          <w:szCs w:val="24"/>
-        </w:rPr>
-      </w:pPr>
-      <w:r>
-        <w:rPr/>
-      </w:r>
-    </w:p>
-    <w:p>
-      <w:pPr>
-        <w:pStyle w:val="LOnormal"/>
-        <w:rPr>
-          <w:b/>
-          <w:b/>
-          <w:sz w:val="24"/>
-          <w:szCs w:val="24"/>
-        </w:rPr>
-      </w:pPr>
-      <w:r>
-        <w:rPr/>
-      </w:r>
-    </w:p>
-    <w:p>
-      <w:pPr>
-        <w:pStyle w:val="LOnormal"/>
-        <w:rPr>
-          <w:b/>
-          <w:b/>
-          <w:sz w:val="24"/>
-          <w:szCs w:val="24"/>
-        </w:rPr>
-      </w:pPr>
-      <w:r>
-        <w:rPr/>
-      </w:r>
-    </w:p>
-    <w:p>
-      <w:pPr>
-        <w:pStyle w:val="LOnormal"/>
-        <w:rPr>
-          <w:b/>
-          <w:b/>
-          <w:sz w:val="24"/>
-          <w:szCs w:val="24"/>
-        </w:rPr>
-      </w:pPr>
-      <w:r>
-        <w:rPr/>
-      </w:r>
-    </w:p>
-    <w:p>
-      <w:pPr>
-        <w:pStyle w:val="LOnormal"/>
-        <w:rPr>
-          <w:b/>
-          <w:b/>
-          <w:sz w:val="24"/>
-          <w:szCs w:val="24"/>
-        </w:rPr>
-      </w:pPr>
-      <w:r>
-        <w:rPr/>
-      </w:r>
-    </w:p>
-    <w:p>
-      <w:pPr>
-        <w:pStyle w:val="LOnormal"/>
-        <w:rPr>
-          <w:b/>
-          <w:b/>
-          <w:sz w:val="24"/>
-          <w:szCs w:val="24"/>
-        </w:rPr>
-      </w:pPr>
-      <w:r>
-        <w:rPr/>
-      </w:r>
-    </w:p>
-    <w:p>
-      <w:pPr>
-        <w:pStyle w:val="LOnormal"/>
-        <w:rPr>
-          <w:b/>
-          <w:b/>
-          <w:sz w:val="24"/>
-          <w:szCs w:val="24"/>
-        </w:rPr>
-      </w:pPr>
-      <w:r>
-        <w:rPr/>
+        <w:rPr>
+          <w:b/>
+          <w:sz w:val="24"/>
+          <w:szCs w:val="24"/>
+        </w:rPr>
+      </w:r>
+    </w:p>
+    <w:p>
+      <w:pPr>
+        <w:pStyle w:val="LOnormal"/>
+        <w:rPr>
+          <w:b/>
+          <w:b/>
+          <w:sz w:val="24"/>
+          <w:szCs w:val="24"/>
+        </w:rPr>
+      </w:pPr>
+      <w:r>
+        <w:rPr>
+          <w:b/>
+          <w:sz w:val="24"/>
+          <w:szCs w:val="24"/>
+        </w:rPr>
+      </w:r>
+    </w:p>
+    <w:p>
+      <w:pPr>
+        <w:pStyle w:val="LOnormal"/>
+        <w:rPr>
+          <w:b/>
+          <w:b/>
+          <w:sz w:val="24"/>
+          <w:szCs w:val="24"/>
+        </w:rPr>
+      </w:pPr>
+      <w:r>
+        <w:rPr>
+          <w:b/>
+          <w:sz w:val="24"/>
+          <w:szCs w:val="24"/>
+        </w:rPr>
+      </w:r>
+    </w:p>
+    <w:p>
+      <w:pPr>
+        <w:pStyle w:val="LOnormal"/>
+        <w:rPr>
+          <w:b/>
+          <w:b/>
+          <w:sz w:val="24"/>
+          <w:szCs w:val="24"/>
+        </w:rPr>
+      </w:pPr>
+      <w:r>
+        <w:rPr>
+          <w:b/>
+          <w:sz w:val="24"/>
+          <w:szCs w:val="24"/>
+        </w:rPr>
+      </w:r>
+    </w:p>
+    <w:p>
+      <w:pPr>
+        <w:pStyle w:val="LOnormal"/>
+        <w:rPr>
+          <w:b/>
+          <w:b/>
+          <w:sz w:val="24"/>
+          <w:szCs w:val="24"/>
+        </w:rPr>
+      </w:pPr>
+      <w:r>
+        <w:rPr>
+          <w:b/>
+          <w:sz w:val="24"/>
+          <w:szCs w:val="24"/>
+        </w:rPr>
+      </w:r>
+    </w:p>
+    <w:p>
+      <w:pPr>
+        <w:pStyle w:val="LOnormal"/>
+        <w:rPr>
+          <w:b/>
+          <w:b/>
+          <w:sz w:val="24"/>
+          <w:szCs w:val="24"/>
+        </w:rPr>
+      </w:pPr>
+      <w:r>
+        <w:rPr>
+          <w:b/>
+          <w:sz w:val="24"/>
+          <w:szCs w:val="24"/>
+        </w:rPr>
+      </w:r>
+    </w:p>
+    <w:p>
+      <w:pPr>
+        <w:pStyle w:val="LOnormal"/>
+        <w:rPr>
+          <w:b/>
+          <w:b/>
+          <w:sz w:val="24"/>
+          <w:szCs w:val="24"/>
+        </w:rPr>
+      </w:pPr>
+      <w:r>
+        <w:rPr>
+          <w:b/>
+          <w:sz w:val="24"/>
+          <w:szCs w:val="24"/>
+        </w:rPr>
+      </w:r>
+    </w:p>
+    <w:p>
+      <w:pPr>
+        <w:pStyle w:val="LOnormal"/>
+        <w:rPr>
+          <w:b/>
+          <w:b/>
+          <w:sz w:val="24"/>
+          <w:szCs w:val="24"/>
+        </w:rPr>
+      </w:pPr>
+      <w:r>
+        <w:rPr>
+          <w:b/>
+          <w:sz w:val="24"/>
+          <w:szCs w:val="24"/>
+        </w:rPr>
+      </w:r>
+    </w:p>
+    <w:p>
+      <w:pPr>
+        <w:pStyle w:val="LOnormal"/>
+        <w:rPr>
+          <w:b/>
+          <w:b/>
+          <w:sz w:val="24"/>
+          <w:szCs w:val="24"/>
+        </w:rPr>
+      </w:pPr>
+      <w:r>
+        <w:rPr>
+          <w:b/>
+          <w:sz w:val="24"/>
+          <w:szCs w:val="24"/>
+        </w:rPr>
+      </w:r>
+    </w:p>
+    <w:p>
+      <w:pPr>
+        <w:pStyle w:val="LOnormal"/>
+        <w:rPr>
+          <w:b/>
+          <w:b/>
+          <w:sz w:val="24"/>
+          <w:szCs w:val="24"/>
+        </w:rPr>
+      </w:pPr>
+      <w:r>
+        <w:rPr>
+          <w:b/>
+          <w:sz w:val="24"/>
+          <w:szCs w:val="24"/>
+        </w:rPr>
+      </w:r>
+    </w:p>
+    <w:p>
+      <w:pPr>
+        <w:pStyle w:val="LOnormal"/>
+        <w:rPr>
+          <w:b/>
+          <w:b/>
+          <w:sz w:val="24"/>
+          <w:szCs w:val="24"/>
+        </w:rPr>
+      </w:pPr>
+      <w:r>
+        <w:rPr>
+          <w:b/>
+          <w:sz w:val="24"/>
+          <w:szCs w:val="24"/>
+        </w:rPr>
+      </w:r>
+    </w:p>
+    <w:p>
+      <w:pPr>
+        <w:pStyle w:val="LOnormal"/>
+        <w:rPr>
+          <w:b/>
+          <w:b/>
+          <w:sz w:val="24"/>
+          <w:szCs w:val="24"/>
+        </w:rPr>
+      </w:pPr>
+      <w:r>
+        <w:rPr>
+          <w:b/>
+          <w:sz w:val="24"/>
+          <w:szCs w:val="24"/>
+        </w:rPr>
+      </w:r>
+    </w:p>
+    <w:p>
+      <w:pPr>
+        <w:pStyle w:val="LOnormal"/>
+        <w:rPr>
+          <w:b/>
+          <w:b/>
+          <w:sz w:val="24"/>
+          <w:szCs w:val="24"/>
+        </w:rPr>
+      </w:pPr>
+      <w:r>
+        <w:rPr>
+          <w:b/>
+          <w:sz w:val="24"/>
+          <w:szCs w:val="24"/>
+        </w:rPr>
+      </w:r>
+    </w:p>
+    <w:p>
+      <w:pPr>
+        <w:pStyle w:val="LOnormal"/>
+        <w:rPr>
+          <w:b/>
+          <w:b/>
+          <w:sz w:val="24"/>
+          <w:szCs w:val="24"/>
+        </w:rPr>
+      </w:pPr>
+      <w:r>
+        <w:rPr>
+          <w:b/>
+          <w:sz w:val="24"/>
+          <w:szCs w:val="24"/>
+        </w:rPr>
+      </w:r>
+    </w:p>
+    <w:p>
+      <w:pPr>
+        <w:pStyle w:val="LOnormal"/>
+        <w:rPr>
+          <w:b/>
+          <w:b/>
+          <w:sz w:val="24"/>
+          <w:szCs w:val="24"/>
+        </w:rPr>
+      </w:pPr>
+      <w:r>
+        <w:rPr>
+          <w:b/>
+          <w:sz w:val="24"/>
+          <w:szCs w:val="24"/>
+        </w:rPr>
+      </w:r>
+    </w:p>
+    <w:p>
+      <w:pPr>
+        <w:pStyle w:val="LOnormal"/>
+        <w:rPr>
+          <w:b/>
+          <w:b/>
+          <w:sz w:val="24"/>
+          <w:szCs w:val="24"/>
+        </w:rPr>
+      </w:pPr>
+      <w:r>
+        <w:rPr>
+          <w:b/>
+          <w:sz w:val="24"/>
+          <w:szCs w:val="24"/>
+        </w:rPr>
+      </w:r>
+    </w:p>
+    <w:p>
+      <w:pPr>
+        <w:pStyle w:val="LOnormal"/>
+        <w:rPr>
+          <w:b/>
+          <w:b/>
+          <w:sz w:val="24"/>
+          <w:szCs w:val="24"/>
+        </w:rPr>
+      </w:pPr>
+      <w:r>
+        <w:rPr>
+          <w:b/>
+          <w:sz w:val="24"/>
+          <w:szCs w:val="24"/>
+        </w:rPr>
+      </w:r>
+    </w:p>
+    <w:p>
+      <w:pPr>
+        <w:pStyle w:val="LOnormal"/>
+        <w:rPr>
+          <w:b/>
+          <w:b/>
+          <w:sz w:val="24"/>
+          <w:szCs w:val="24"/>
+        </w:rPr>
+      </w:pPr>
+      <w:r>
+        <w:rPr>
+          <w:b/>
+          <w:sz w:val="24"/>
+          <w:szCs w:val="24"/>
+        </w:rPr>
       </w:r>
     </w:p>
     <w:p>
@@ -8281,10 +8447,7 @@
     <w:p>
       <w:pPr>
         <w:pStyle w:val="Normal"/>
-        <w:rPr>
-          <w:sz w:val="24"/>
-          <w:szCs w:val="24"/>
-        </w:rPr>
+        <w:rPr/>
       </w:pPr>
       <w:r>
         <w:rPr>
@@ -8298,6 +8461,7 @@
           <w:rPr>
             <w:webHidden/>
             <w:rStyle w:val="InternetLink"/>
+            <w:vanish/>
             <w:sz w:val="24"/>
             <w:szCs w:val="24"/>
           </w:rPr>
@@ -8351,29 +8515,8 @@
           <w:sz w:val="28"/>
           <w:szCs w:val="28"/>
         </w:rPr>
-        <w:t>Slack (</w:t>
-      </w:r>
-      <w:hyperlink r:id="rId29">
-        <w:r>
-          <w:rPr>
-            <w:webHidden/>
-            <w:rStyle w:val="InternetLink"/>
-            <w:sz w:val="28"/>
-            <w:szCs w:val="28"/>
-          </w:rPr>
-          <w:t>https://rmitlatejoiners.slack.com</w:t>
-        </w:r>
-      </w:hyperlink>
-      <w:hyperlink r:id="rId30">
-        <w:r>
-          <w:rPr>
-            <w:webHidden/>
-            <w:sz w:val="28"/>
-            <w:szCs w:val="28"/>
-          </w:rPr>
-          <w:t>)</w:t>
-        </w:r>
-      </w:hyperlink>
+        <w:t>Slack</w:t>
+      </w:r>
     </w:p>
     <w:p>
       <w:pPr>
@@ -8393,14 +8536,7 @@
           <w:sz w:val="24"/>
           <w:szCs w:val="24"/>
         </w:rPr>
-        <w:t>C</w:t>
-      </w:r>
-      <w:r>
-        <w:rPr>
-          <w:sz w:val="24"/>
-          <w:szCs w:val="24"/>
-        </w:rPr>
-        <w:t>hat application – group members utilize various chat channels for all official communications. All group members have slack installed on their mobile phone, and notifications enabled.</w:t>
+        <w:t>Chat application – group members utilize various chat channels for all official communications. All group members have slack installed on their mobile phone, and notifications enabled.</w:t>
       </w:r>
     </w:p>
     <w:p>
@@ -8417,29 +8553,8 @@
           <w:sz w:val="28"/>
           <w:szCs w:val="28"/>
         </w:rPr>
-        <w:t>Trello (</w:t>
-      </w:r>
-      <w:hyperlink r:id="rId31">
-        <w:r>
-          <w:rPr>
-            <w:webHidden/>
-            <w:rStyle w:val="InternetLink"/>
-            <w:sz w:val="28"/>
-            <w:szCs w:val="28"/>
-          </w:rPr>
-          <w:t>https://trello.com/b/hO83Xzoj/latejoiners</w:t>
-        </w:r>
-      </w:hyperlink>
-      <w:hyperlink r:id="rId32">
-        <w:r>
-          <w:rPr>
-            <w:webHidden/>
-            <w:sz w:val="28"/>
-            <w:szCs w:val="28"/>
-          </w:rPr>
-          <w:t>)</w:t>
-        </w:r>
-      </w:hyperlink>
+        <w:t>Trello</w:t>
+      </w:r>
     </w:p>
     <w:p>
       <w:pPr>
@@ -8459,14 +8574,7 @@
           <w:sz w:val="24"/>
           <w:szCs w:val="24"/>
         </w:rPr>
-        <w:t>T</w:t>
-      </w:r>
-      <w:r>
-        <w:rPr>
-          <w:sz w:val="24"/>
-          <w:szCs w:val="24"/>
-        </w:rPr>
-        <w:t>eam collaboration tool</w:t>
+        <w:t>Team collaboration tool</w:t>
       </w:r>
     </w:p>
     <w:p>
@@ -8483,29 +8591,28 @@
           <w:sz w:val="28"/>
           <w:szCs w:val="28"/>
         </w:rPr>
-        <w:t>Github (</w:t>
-      </w:r>
-      <w:hyperlink r:id="rId33">
+        <w:t>Github</w:t>
+      </w:r>
+      <w:hyperlink r:id="rId29">
         <w:r>
           <w:rPr>
             <w:webHidden/>
             <w:rStyle w:val="InternetLink"/>
+            <w:vanish/>
             <w:sz w:val="28"/>
             <w:szCs w:val="28"/>
           </w:rPr>
           <w:t>https://github.com/LateJoiners</w:t>
         </w:r>
       </w:hyperlink>
-      <w:hyperlink r:id="rId34">
-        <w:r>
-          <w:rPr>
-            <w:webHidden/>
-            <w:sz w:val="28"/>
-            <w:szCs w:val="28"/>
-          </w:rPr>
-          <w:t>)</w:t>
-        </w:r>
-      </w:hyperlink>
+      <w:r>
+        <w:rPr>
+          <w:vanish/>
+          <w:sz w:val="28"/>
+          <w:szCs w:val="28"/>
+        </w:rPr>
+        <w:t>)</w:t>
+      </w:r>
     </w:p>
     <w:p>
       <w:pPr>
@@ -8565,14 +8672,7 @@
           <w:sz w:val="24"/>
           <w:szCs w:val="24"/>
         </w:rPr>
-        <w:t>U</w:t>
-      </w:r>
-      <w:r>
-        <w:rPr>
-          <w:sz w:val="24"/>
-          <w:szCs w:val="24"/>
-        </w:rPr>
-        <w:t>sed for group meetings (and mentor meetings)</w:t>
+        <w:t>Used for group meetings (and mentor meetings)</w:t>
       </w:r>
     </w:p>
     <w:p>
@@ -8584,11 +8684,7 @@
       <w:bookmarkEnd w:id="18"/>
       <w:r>
         <w:rPr/>
-        <w:t>Tools/</w:t>
-      </w:r>
-      <w:r>
-        <w:rPr/>
-        <w:t>Software</w:t>
+        <w:t>Tools/Software</w:t>
       </w:r>
     </w:p>
     <w:p>
@@ -8644,14 +8740,7 @@
           <w:sz w:val="28"/>
           <w:szCs w:val="28"/>
         </w:rPr>
-        <w:t>Various code editor</w:t>
-      </w:r>
-      <w:r>
-        <w:rPr>
-          <w:sz w:val="28"/>
-          <w:szCs w:val="28"/>
-        </w:rPr>
-        <w:t>s</w:t>
+        <w:t>Various code editors</w:t>
       </w:r>
     </w:p>
     <w:p>
@@ -8751,14 +8840,7 @@
           <w:sz w:val="24"/>
           <w:szCs w:val="24"/>
         </w:rPr>
-        <w:t>V</w:t>
-      </w:r>
-      <w:r>
-        <w:rPr>
-          <w:sz w:val="24"/>
-          <w:szCs w:val="24"/>
-        </w:rPr>
-        <w:t>ersion control tool</w:t>
+        <w:t>Version control tool</w:t>
       </w:r>
     </w:p>
     <w:p>
@@ -8793,14 +8875,7 @@
           <w:sz w:val="24"/>
           <w:szCs w:val="24"/>
         </w:rPr>
-        <w:t>A</w:t>
-      </w:r>
-      <w:r>
-        <w:rPr>
-          <w:sz w:val="24"/>
-          <w:szCs w:val="24"/>
-        </w:rPr>
-        <w:t>llows use of JavaScript on the server as well as client-side. Wide array of open source packages made available by NPM (the Node Package Manager). Cross platform (team members use Windows, Linux and Mac systems).</w:t>
+        <w:t>Allows use of JavaScript on the server as well as client-side. Wide array of open source packages made available by NPM (the Node Package Manager). Cross platform (team members use Windows, Linux and Mac systems).</w:t>
       </w:r>
     </w:p>
     <w:p>
@@ -8817,14 +8892,7 @@
           <w:sz w:val="28"/>
           <w:szCs w:val="28"/>
         </w:rPr>
-        <w:t>Angula</w:t>
-      </w:r>
-      <w:r>
-        <w:rPr>
-          <w:sz w:val="28"/>
-          <w:szCs w:val="28"/>
-        </w:rPr>
-        <w:t>r</w:t>
+        <w:t>Angular</w:t>
       </w:r>
     </w:p>
     <w:p>
@@ -8859,14 +8927,7 @@
           <w:sz w:val="28"/>
           <w:szCs w:val="28"/>
         </w:rPr>
-        <w:t>MongoD</w:t>
-      </w:r>
-      <w:r>
-        <w:rPr>
-          <w:sz w:val="28"/>
-          <w:szCs w:val="28"/>
-        </w:rPr>
-        <w:t>B</w:t>
+        <w:t>MongoDB</w:t>
       </w:r>
     </w:p>
     <w:p>
@@ -8912,24 +8973,14 @@
           <w:numId w:val="0"/>
         </w:numPr>
         <w:ind w:left="720" w:hanging="0"/>
-        <w:rPr>
-          <w:sz w:val="24"/>
-          <w:szCs w:val="24"/>
-        </w:rPr>
-      </w:pPr>
-      <w:r>
-        <w:rPr>
-          <w:sz w:val="24"/>
-          <w:szCs w:val="24"/>
-        </w:rPr>
-        <w:t xml:space="preserve">A </w:t>
-      </w:r>
-      <w:r>
-        <w:rPr>
-          <w:sz w:val="24"/>
-          <w:szCs w:val="24"/>
-        </w:rPr>
-        <w:t>REST API routing framework for Node. Express makes it easy to create backend APIs in Node.</w:t>
+        <w:rPr/>
+      </w:pPr>
+      <w:r>
+        <w:rPr>
+          <w:sz w:val="24"/>
+          <w:szCs w:val="24"/>
+        </w:rPr>
+        <w:t>A REST API routing framework for Node. Express makes it easy to create backend APIs in Node.</w:t>
       </w:r>
     </w:p>
     <w:p>
@@ -8957,24 +9008,14 @@
           <w:numId w:val="0"/>
         </w:numPr>
         <w:ind w:left="720" w:hanging="0"/>
-        <w:rPr>
-          <w:sz w:val="24"/>
-          <w:szCs w:val="24"/>
-        </w:rPr>
-      </w:pPr>
-      <w:r>
-        <w:rPr>
-          <w:sz w:val="24"/>
-          <w:szCs w:val="24"/>
-        </w:rPr>
-        <w:t xml:space="preserve">A </w:t>
-      </w:r>
-      <w:r>
-        <w:rPr>
-          <w:sz w:val="24"/>
-          <w:szCs w:val="24"/>
-        </w:rPr>
-        <w:t>front-end CSS framework for easy UI customization. Bootstrap makes it simple to generate webpages that are displayed well on both desktop and mobile devices (i.e. responsive design).</w:t>
+        <w:rPr/>
+      </w:pPr>
+      <w:r>
+        <w:rPr>
+          <w:sz w:val="24"/>
+          <w:szCs w:val="24"/>
+        </w:rPr>
+        <w:t>A front-end CSS framework for easy UI customization. Bootstrap makes it simple to generate webpages that are displayed well on both desktop and mobile devices (i.e. responsive design).</w:t>
       </w:r>
     </w:p>
     <w:p>
@@ -8986,11 +9027,7 @@
       <w:bookmarkEnd w:id="22"/>
       <w:r>
         <w:rPr/>
-        <w:t>Resources/</w:t>
-      </w:r>
-      <w:r>
-        <w:rPr/>
-        <w:t>Hosting services</w:t>
+        <w:t>Resources/Hosting services</w:t>
       </w:r>
     </w:p>
     <w:p>
@@ -9007,14 +9044,7 @@
           <w:sz w:val="28"/>
           <w:szCs w:val="28"/>
         </w:rPr>
-        <w:t>N</w:t>
-      </w:r>
-      <w:r>
-        <w:rPr>
-          <w:sz w:val="28"/>
-          <w:szCs w:val="28"/>
-        </w:rPr>
-        <w:t>etlify</w:t>
+        <w:t>Netlify</w:t>
       </w:r>
     </w:p>
     <w:p>
@@ -9161,7 +9191,10 @@
         </w:rPr>
       </w:pPr>
       <w:r>
-        <w:rPr/>
+        <w:rPr>
+          <w:sz w:val="24"/>
+          <w:szCs w:val="24"/>
+        </w:rPr>
       </w:r>
     </w:p>
     <w:p>
@@ -9173,7 +9206,10 @@
         </w:rPr>
       </w:pPr>
       <w:r>
-        <w:rPr/>
+        <w:rPr>
+          <w:sz w:val="24"/>
+          <w:szCs w:val="24"/>
+        </w:rPr>
       </w:r>
     </w:p>
     <w:p>
@@ -9293,7 +9329,10 @@
         </w:rPr>
       </w:pPr>
       <w:r>
-        <w:rPr/>
+        <w:rPr>
+          <w:sz w:val="40"/>
+          <w:szCs w:val="40"/>
+        </w:rPr>
       </w:r>
       <w:r>
         <w:br w:type="page"/>
@@ -9440,7 +9479,7 @@
                     </pic:cNvPicPr>
                   </pic:nvPicPr>
                   <pic:blipFill>
-                    <a:blip r:embed="rId35"/>
+                    <a:blip r:embed="rId30"/>
                     <a:stretch>
                       <a:fillRect/>
                     </a:stretch>
@@ -9990,7 +10029,9 @@
         </w:rPr>
       </w:pPr>
       <w:r>
-        <w:rPr/>
+        <w:rPr>
+          <w:rFonts w:ascii="Arial" w:hAnsi="Arial"/>
+        </w:rPr>
       </w:r>
     </w:p>
     <w:p>
@@ -10001,7 +10042,9 @@
         </w:rPr>
       </w:pPr>
       <w:r>
-        <w:rPr/>
+        <w:rPr>
+          <w:rFonts w:ascii="Arial" w:hAnsi="Arial"/>
+        </w:rPr>
       </w:r>
       <w:r>
         <w:br w:type="page"/>
@@ -10097,19 +10140,7 @@
         <w:rPr>
           <w:rStyle w:val="Emphasis"/>
         </w:rPr>
-        <w:t xml:space="preserve">Note - Provisions have been made for this in the database schema, </w:t>
-      </w:r>
-      <w:r>
-        <w:rPr>
-          <w:rStyle w:val="Emphasis"/>
-        </w:rPr>
-        <w:t>see Core Feature 2, above</w:t>
-      </w:r>
-      <w:r>
-        <w:rPr>
-          <w:rStyle w:val="Emphasis"/>
-        </w:rPr>
-        <w:t>.</w:t>
+        <w:t>Note - Provisions have been made for this in the database schema, see Core Feature 2, above.</w:t>
       </w:r>
     </w:p>
     <w:p>
@@ -10362,14 +10393,7 @@
           <w:sz w:val="24"/>
           <w:szCs w:val="24"/>
         </w:rPr>
-        <w:t xml:space="preserve"> </w:t>
-      </w:r>
-      <w:r>
-        <w:rPr>
-          <w:sz w:val="24"/>
-          <w:szCs w:val="24"/>
-        </w:rPr>
-        <w:t>19/7/18</w:t>
+        <w:t xml:space="preserve"> 19/7/18</w:t>
       </w:r>
     </w:p>
     <w:p>
@@ -10393,11 +10417,7 @@
       <w:bookmarkEnd w:id="26"/>
       <w:r>
         <w:rPr/>
-        <w:t xml:space="preserve">Extended Feature 3 </w:t>
-      </w:r>
-      <w:r>
-        <w:rPr/>
-        <w:t>(Automatic Backups)</w:t>
+        <w:t>Extended Feature 3 (Automatic Backups)</w:t>
       </w:r>
     </w:p>
     <w:p>
@@ -10418,25 +10438,7 @@
           <w:sz w:val="24"/>
           <w:szCs w:val="24"/>
         </w:rPr>
-        <w:t xml:space="preserve">Automatic backups with will </w:t>
-      </w:r>
-      <w:r>
-        <w:rPr>
-          <w:b w:val="false"/>
-          <w:bCs w:val="false"/>
-          <w:sz w:val="24"/>
-          <w:szCs w:val="24"/>
-        </w:rPr>
-        <w:t>be performed</w:t>
-      </w:r>
-      <w:r>
-        <w:rPr>
-          <w:b w:val="false"/>
-          <w:bCs w:val="false"/>
-          <w:sz w:val="24"/>
-          <w:szCs w:val="24"/>
-        </w:rPr>
-        <w:t xml:space="preserve"> on a daily basis by our database hosting provider MLab (see resources section for more info).</w:t>
+        <w:t>Automatic backups with will be performed on a daily basis by our database hosting provider MLab (see resources section for more info).</w:t>
       </w:r>
     </w:p>
     <w:p>
@@ -10488,7 +10490,11 @@
         </w:rPr>
       </w:pPr>
       <w:r>
-        <w:rPr/>
+        <w:rPr>
+          <w:b/>
+          <w:sz w:val="24"/>
+          <w:szCs w:val="24"/>
+        </w:rPr>
       </w:r>
     </w:p>
     <w:p>
@@ -10849,19 +10855,12 @@
           <w:sz w:val="24"/>
           <w:szCs w:val="24"/>
         </w:rPr>
-        <w:t xml:space="preserve"> </w:t>
-      </w:r>
-      <w:r>
-        <w:rPr>
-          <w:sz w:val="24"/>
-          <w:szCs w:val="24"/>
-        </w:rPr>
-        <w:t>18/7/18</w:t>
+        <w:t xml:space="preserve"> 18/7/18</w:t>
       </w:r>
     </w:p>
     <w:sectPr>
-      <w:footerReference w:type="default" r:id="rId36"/>
-      <w:footerReference w:type="first" r:id="rId37"/>
+      <w:footerReference w:type="default" r:id="rId31"/>
+      <w:footerReference w:type="first" r:id="rId32"/>
       <w:type w:val="nextPage"/>
       <w:pgSz w:w="11906" w:h="16838"/>
       <w:pgMar w:left="1440" w:right="1440" w:header="0" w:top="1440" w:footer="720" w:bottom="1440" w:gutter="0"/>
@@ -10894,7 +10893,7 @@
       <w:fldChar w:fldCharType="separate"/>
     </w:r>
     <w:r>
-      <w:t>20</w:t>
+      <w:t>21</w:t>
     </w:r>
     <w:r>
       <w:fldChar w:fldCharType="end"/>
@@ -11225,6 +11224,7 @@
       </w:pPr>
       <w:rPr>
         <w:rFonts w:ascii="Symbol" w:hAnsi="Symbol" w:cs="Symbol" w:hint="default"/>
+        <w:rFonts w:cs="Symbol"/>
       </w:rPr>
     </w:lvl>
     <w:lvl w:ilvl="1">
@@ -11240,6 +11240,7 @@
       </w:pPr>
       <w:rPr>
         <w:rFonts w:ascii="Symbol" w:hAnsi="Symbol" w:cs="Symbol" w:hint="default"/>
+        <w:rFonts w:cs="Symbol"/>
       </w:rPr>
     </w:lvl>
     <w:lvl w:ilvl="2">
@@ -11255,6 +11256,7 @@
       </w:pPr>
       <w:rPr>
         <w:rFonts w:ascii="Symbol" w:hAnsi="Symbol" w:cs="Symbol" w:hint="default"/>
+        <w:rFonts w:cs="Symbol"/>
       </w:rPr>
     </w:lvl>
     <w:lvl w:ilvl="3">
@@ -11270,6 +11272,7 @@
       </w:pPr>
       <w:rPr>
         <w:rFonts w:ascii="Symbol" w:hAnsi="Symbol" w:cs="Symbol" w:hint="default"/>
+        <w:rFonts w:cs="Symbol"/>
       </w:rPr>
     </w:lvl>
     <w:lvl w:ilvl="4">
@@ -11285,6 +11288,7 @@
       </w:pPr>
       <w:rPr>
         <w:rFonts w:ascii="Symbol" w:hAnsi="Symbol" w:cs="Symbol" w:hint="default"/>
+        <w:rFonts w:cs="Symbol"/>
       </w:rPr>
     </w:lvl>
     <w:lvl w:ilvl="5">
@@ -11300,6 +11304,7 @@
       </w:pPr>
       <w:rPr>
         <w:rFonts w:ascii="Symbol" w:hAnsi="Symbol" w:cs="Symbol" w:hint="default"/>
+        <w:rFonts w:cs="Symbol"/>
       </w:rPr>
     </w:lvl>
     <w:lvl w:ilvl="6">
@@ -11315,6 +11320,7 @@
       </w:pPr>
       <w:rPr>
         <w:rFonts w:ascii="Symbol" w:hAnsi="Symbol" w:cs="Symbol" w:hint="default"/>
+        <w:rFonts w:cs="Symbol"/>
       </w:rPr>
     </w:lvl>
     <w:lvl w:ilvl="7">
@@ -11330,6 +11336,7 @@
       </w:pPr>
       <w:rPr>
         <w:rFonts w:ascii="Symbol" w:hAnsi="Symbol" w:cs="Symbol" w:hint="default"/>
+        <w:rFonts w:cs="Symbol"/>
       </w:rPr>
     </w:lvl>
     <w:lvl w:ilvl="8">
@@ -11345,6 +11352,7 @@
       </w:pPr>
       <w:rPr>
         <w:rFonts w:ascii="Symbol" w:hAnsi="Symbol" w:cs="Symbol" w:hint="default"/>
+        <w:rFonts w:cs="Symbol"/>
       </w:rPr>
     </w:lvl>
   </w:abstractNum>
@@ -11654,6 +11662,7 @@
       </w:pPr>
       <w:rPr>
         <w:rFonts w:ascii="Symbol" w:hAnsi="Symbol" w:cs="Symbol" w:hint="default"/>
+        <w:sz w:val="28"/>
         <w:rFonts w:cs="OpenSymbol"/>
       </w:rPr>
     </w:lvl>
@@ -11787,6 +11796,152 @@
     </w:lvl>
   </w:abstractNum>
   <w:abstractNum w:abstractNumId="7">
+    <w:lvl w:ilvl="0">
+      <w:start w:val="1"/>
+      <w:numFmt w:val="bullet"/>
+      <w:lvlText w:val=""/>
+      <w:lvlJc w:val="left"/>
+      <w:pPr>
+        <w:tabs>
+          <w:tab w:val="num" w:pos="720"/>
+        </w:tabs>
+        <w:ind w:left="720" w:hanging="360"/>
+      </w:pPr>
+      <w:rPr>
+        <w:rFonts w:ascii="Symbol" w:hAnsi="Symbol" w:cs="Symbol" w:hint="default"/>
+        <w:rFonts w:cs="OpenSymbol"/>
+      </w:rPr>
+    </w:lvl>
+    <w:lvl w:ilvl="1">
+      <w:start w:val="1"/>
+      <w:numFmt w:val="bullet"/>
+      <w:lvlText w:val="◦"/>
+      <w:lvlJc w:val="left"/>
+      <w:pPr>
+        <w:tabs>
+          <w:tab w:val="num" w:pos="1080"/>
+        </w:tabs>
+        <w:ind w:left="1080" w:hanging="360"/>
+      </w:pPr>
+      <w:rPr>
+        <w:rFonts w:ascii="OpenSymbol" w:hAnsi="OpenSymbol" w:cs="OpenSymbol" w:hint="default"/>
+        <w:rFonts w:cs="OpenSymbol"/>
+      </w:rPr>
+    </w:lvl>
+    <w:lvl w:ilvl="2">
+      <w:start w:val="1"/>
+      <w:numFmt w:val="bullet"/>
+      <w:lvlText w:val="▪"/>
+      <w:lvlJc w:val="left"/>
+      <w:pPr>
+        <w:tabs>
+          <w:tab w:val="num" w:pos="1440"/>
+        </w:tabs>
+        <w:ind w:left="1440" w:hanging="360"/>
+      </w:pPr>
+      <w:rPr>
+        <w:rFonts w:ascii="OpenSymbol" w:hAnsi="OpenSymbol" w:cs="OpenSymbol" w:hint="default"/>
+        <w:rFonts w:cs="OpenSymbol"/>
+      </w:rPr>
+    </w:lvl>
+    <w:lvl w:ilvl="3">
+      <w:start w:val="1"/>
+      <w:numFmt w:val="bullet"/>
+      <w:lvlText w:val=""/>
+      <w:lvlJc w:val="left"/>
+      <w:pPr>
+        <w:tabs>
+          <w:tab w:val="num" w:pos="1800"/>
+        </w:tabs>
+        <w:ind w:left="1800" w:hanging="360"/>
+      </w:pPr>
+      <w:rPr>
+        <w:rFonts w:ascii="Symbol" w:hAnsi="Symbol" w:cs="Symbol" w:hint="default"/>
+        <w:rFonts w:cs="OpenSymbol"/>
+      </w:rPr>
+    </w:lvl>
+    <w:lvl w:ilvl="4">
+      <w:start w:val="1"/>
+      <w:numFmt w:val="bullet"/>
+      <w:lvlText w:val="◦"/>
+      <w:lvlJc w:val="left"/>
+      <w:pPr>
+        <w:tabs>
+          <w:tab w:val="num" w:pos="2160"/>
+        </w:tabs>
+        <w:ind w:left="2160" w:hanging="360"/>
+      </w:pPr>
+      <w:rPr>
+        <w:rFonts w:ascii="OpenSymbol" w:hAnsi="OpenSymbol" w:cs="OpenSymbol" w:hint="default"/>
+        <w:rFonts w:cs="OpenSymbol"/>
+      </w:rPr>
+    </w:lvl>
+    <w:lvl w:ilvl="5">
+      <w:start w:val="1"/>
+      <w:numFmt w:val="bullet"/>
+      <w:lvlText w:val="▪"/>
+      <w:lvlJc w:val="left"/>
+      <w:pPr>
+        <w:tabs>
+          <w:tab w:val="num" w:pos="2520"/>
+        </w:tabs>
+        <w:ind w:left="2520" w:hanging="360"/>
+      </w:pPr>
+      <w:rPr>
+        <w:rFonts w:ascii="OpenSymbol" w:hAnsi="OpenSymbol" w:cs="OpenSymbol" w:hint="default"/>
+        <w:rFonts w:cs="OpenSymbol"/>
+      </w:rPr>
+    </w:lvl>
+    <w:lvl w:ilvl="6">
+      <w:start w:val="1"/>
+      <w:numFmt w:val="bullet"/>
+      <w:lvlText w:val=""/>
+      <w:lvlJc w:val="left"/>
+      <w:pPr>
+        <w:tabs>
+          <w:tab w:val="num" w:pos="2880"/>
+        </w:tabs>
+        <w:ind w:left="2880" w:hanging="360"/>
+      </w:pPr>
+      <w:rPr>
+        <w:rFonts w:ascii="Symbol" w:hAnsi="Symbol" w:cs="Symbol" w:hint="default"/>
+        <w:rFonts w:cs="OpenSymbol"/>
+      </w:rPr>
+    </w:lvl>
+    <w:lvl w:ilvl="7">
+      <w:start w:val="1"/>
+      <w:numFmt w:val="bullet"/>
+      <w:lvlText w:val="◦"/>
+      <w:lvlJc w:val="left"/>
+      <w:pPr>
+        <w:tabs>
+          <w:tab w:val="num" w:pos="3240"/>
+        </w:tabs>
+        <w:ind w:left="3240" w:hanging="360"/>
+      </w:pPr>
+      <w:rPr>
+        <w:rFonts w:ascii="OpenSymbol" w:hAnsi="OpenSymbol" w:cs="OpenSymbol" w:hint="default"/>
+        <w:rFonts w:cs="OpenSymbol"/>
+      </w:rPr>
+    </w:lvl>
+    <w:lvl w:ilvl="8">
+      <w:start w:val="1"/>
+      <w:numFmt w:val="bullet"/>
+      <w:lvlText w:val="▪"/>
+      <w:lvlJc w:val="left"/>
+      <w:pPr>
+        <w:tabs>
+          <w:tab w:val="num" w:pos="3600"/>
+        </w:tabs>
+        <w:ind w:left="3600" w:hanging="360"/>
+      </w:pPr>
+      <w:rPr>
+        <w:rFonts w:ascii="OpenSymbol" w:hAnsi="OpenSymbol" w:cs="OpenSymbol" w:hint="default"/>
+        <w:rFonts w:cs="OpenSymbol"/>
+      </w:rPr>
+    </w:lvl>
+  </w:abstractNum>
+  <w:abstractNum w:abstractNumId="8">
     <w:lvl w:ilvl="0">
       <w:start w:val="1"/>
       <w:numFmt w:val="none"/>
@@ -11925,6 +12080,9 @@
   </w:num>
   <w:num w:numId="7">
     <w:abstractNumId w:val="7"/>
+  </w:num>
+  <w:num w:numId="8">
+    <w:abstractNumId w:val="8"/>
   </w:num>
 </w:numbering>
 </file>
@@ -12524,6 +12682,385 @@
       <w:lang w:val="zxx" w:eastAsia="zxx" w:bidi="zxx"/>
     </w:rPr>
   </w:style>
+  <w:style w:type="character" w:styleId="ListLabel37">
+    <w:name w:val="ListLabel 37"/>
+    <w:qFormat/>
+    <w:rPr>
+      <w:rFonts w:cs="OpenSymbol"/>
+    </w:rPr>
+  </w:style>
+  <w:style w:type="character" w:styleId="ListLabel38">
+    <w:name w:val="ListLabel 38"/>
+    <w:qFormat/>
+    <w:rPr>
+      <w:rFonts w:cs="OpenSymbol"/>
+    </w:rPr>
+  </w:style>
+  <w:style w:type="character" w:styleId="ListLabel39">
+    <w:name w:val="ListLabel 39"/>
+    <w:qFormat/>
+    <w:rPr>
+      <w:rFonts w:cs="OpenSymbol"/>
+    </w:rPr>
+  </w:style>
+  <w:style w:type="character" w:styleId="ListLabel40">
+    <w:name w:val="ListLabel 40"/>
+    <w:qFormat/>
+    <w:rPr>
+      <w:rFonts w:cs="OpenSymbol"/>
+    </w:rPr>
+  </w:style>
+  <w:style w:type="character" w:styleId="ListLabel41">
+    <w:name w:val="ListLabel 41"/>
+    <w:qFormat/>
+    <w:rPr>
+      <w:rFonts w:cs="OpenSymbol"/>
+    </w:rPr>
+  </w:style>
+  <w:style w:type="character" w:styleId="ListLabel42">
+    <w:name w:val="ListLabel 42"/>
+    <w:qFormat/>
+    <w:rPr>
+      <w:rFonts w:cs="OpenSymbol"/>
+    </w:rPr>
+  </w:style>
+  <w:style w:type="character" w:styleId="ListLabel43">
+    <w:name w:val="ListLabel 43"/>
+    <w:qFormat/>
+    <w:rPr>
+      <w:rFonts w:cs="OpenSymbol"/>
+    </w:rPr>
+  </w:style>
+  <w:style w:type="character" w:styleId="ListLabel44">
+    <w:name w:val="ListLabel 44"/>
+    <w:qFormat/>
+    <w:rPr>
+      <w:rFonts w:cs="OpenSymbol"/>
+    </w:rPr>
+  </w:style>
+  <w:style w:type="character" w:styleId="ListLabel45">
+    <w:name w:val="ListLabel 45"/>
+    <w:qFormat/>
+    <w:rPr>
+      <w:rFonts w:cs="OpenSymbol"/>
+    </w:rPr>
+  </w:style>
+  <w:style w:type="character" w:styleId="ListLabel46">
+    <w:name w:val="ListLabel 46"/>
+    <w:qFormat/>
+    <w:rPr>
+      <w:rFonts w:cs="OpenSymbol"/>
+    </w:rPr>
+  </w:style>
+  <w:style w:type="character" w:styleId="ListLabel47">
+    <w:name w:val="ListLabel 47"/>
+    <w:qFormat/>
+    <w:rPr>
+      <w:rFonts w:cs="OpenSymbol"/>
+    </w:rPr>
+  </w:style>
+  <w:style w:type="character" w:styleId="ListLabel48">
+    <w:name w:val="ListLabel 48"/>
+    <w:qFormat/>
+    <w:rPr>
+      <w:rFonts w:cs="OpenSymbol"/>
+    </w:rPr>
+  </w:style>
+  <w:style w:type="character" w:styleId="ListLabel49">
+    <w:name w:val="ListLabel 49"/>
+    <w:qFormat/>
+    <w:rPr>
+      <w:rFonts w:cs="OpenSymbol"/>
+    </w:rPr>
+  </w:style>
+  <w:style w:type="character" w:styleId="ListLabel50">
+    <w:name w:val="ListLabel 50"/>
+    <w:qFormat/>
+    <w:rPr>
+      <w:rFonts w:cs="OpenSymbol"/>
+    </w:rPr>
+  </w:style>
+  <w:style w:type="character" w:styleId="ListLabel51">
+    <w:name w:val="ListLabel 51"/>
+    <w:qFormat/>
+    <w:rPr>
+      <w:rFonts w:cs="OpenSymbol"/>
+    </w:rPr>
+  </w:style>
+  <w:style w:type="character" w:styleId="ListLabel52">
+    <w:name w:val="ListLabel 52"/>
+    <w:qFormat/>
+    <w:rPr>
+      <w:rFonts w:cs="OpenSymbol"/>
+    </w:rPr>
+  </w:style>
+  <w:style w:type="character" w:styleId="ListLabel53">
+    <w:name w:val="ListLabel 53"/>
+    <w:qFormat/>
+    <w:rPr>
+      <w:rFonts w:cs="OpenSymbol"/>
+    </w:rPr>
+  </w:style>
+  <w:style w:type="character" w:styleId="ListLabel54">
+    <w:name w:val="ListLabel 54"/>
+    <w:qFormat/>
+    <w:rPr>
+      <w:rFonts w:cs="OpenSymbol"/>
+    </w:rPr>
+  </w:style>
+  <w:style w:type="character" w:styleId="ListLabel55">
+    <w:name w:val="ListLabel 55"/>
+    <w:qFormat/>
+    <w:rPr>
+      <w:rFonts w:cs="Symbol"/>
+    </w:rPr>
+  </w:style>
+  <w:style w:type="character" w:styleId="ListLabel56">
+    <w:name w:val="ListLabel 56"/>
+    <w:qFormat/>
+    <w:rPr>
+      <w:rFonts w:cs="Symbol"/>
+    </w:rPr>
+  </w:style>
+  <w:style w:type="character" w:styleId="ListLabel57">
+    <w:name w:val="ListLabel 57"/>
+    <w:qFormat/>
+    <w:rPr>
+      <w:rFonts w:cs="Symbol"/>
+    </w:rPr>
+  </w:style>
+  <w:style w:type="character" w:styleId="ListLabel58">
+    <w:name w:val="ListLabel 58"/>
+    <w:qFormat/>
+    <w:rPr>
+      <w:rFonts w:cs="Symbol"/>
+    </w:rPr>
+  </w:style>
+  <w:style w:type="character" w:styleId="ListLabel59">
+    <w:name w:val="ListLabel 59"/>
+    <w:qFormat/>
+    <w:rPr>
+      <w:rFonts w:cs="Symbol"/>
+    </w:rPr>
+  </w:style>
+  <w:style w:type="character" w:styleId="ListLabel60">
+    <w:name w:val="ListLabel 60"/>
+    <w:qFormat/>
+    <w:rPr>
+      <w:rFonts w:cs="Symbol"/>
+    </w:rPr>
+  </w:style>
+  <w:style w:type="character" w:styleId="ListLabel61">
+    <w:name w:val="ListLabel 61"/>
+    <w:qFormat/>
+    <w:rPr>
+      <w:rFonts w:cs="Symbol"/>
+    </w:rPr>
+  </w:style>
+  <w:style w:type="character" w:styleId="ListLabel62">
+    <w:name w:val="ListLabel 62"/>
+    <w:qFormat/>
+    <w:rPr>
+      <w:rFonts w:cs="Symbol"/>
+    </w:rPr>
+  </w:style>
+  <w:style w:type="character" w:styleId="ListLabel63">
+    <w:name w:val="ListLabel 63"/>
+    <w:qFormat/>
+    <w:rPr>
+      <w:rFonts w:cs="Symbol"/>
+    </w:rPr>
+  </w:style>
+  <w:style w:type="character" w:styleId="ListLabel64">
+    <w:name w:val="ListLabel 64"/>
+    <w:qFormat/>
+    <w:rPr>
+      <w:rFonts w:cs="OpenSymbol"/>
+    </w:rPr>
+  </w:style>
+  <w:style w:type="character" w:styleId="ListLabel65">
+    <w:name w:val="ListLabel 65"/>
+    <w:qFormat/>
+    <w:rPr>
+      <w:rFonts w:cs="OpenSymbol"/>
+    </w:rPr>
+  </w:style>
+  <w:style w:type="character" w:styleId="ListLabel66">
+    <w:name w:val="ListLabel 66"/>
+    <w:qFormat/>
+    <w:rPr>
+      <w:rFonts w:cs="OpenSymbol"/>
+    </w:rPr>
+  </w:style>
+  <w:style w:type="character" w:styleId="ListLabel67">
+    <w:name w:val="ListLabel 67"/>
+    <w:qFormat/>
+    <w:rPr>
+      <w:rFonts w:cs="OpenSymbol"/>
+    </w:rPr>
+  </w:style>
+  <w:style w:type="character" w:styleId="ListLabel68">
+    <w:name w:val="ListLabel 68"/>
+    <w:qFormat/>
+    <w:rPr>
+      <w:rFonts w:cs="OpenSymbol"/>
+    </w:rPr>
+  </w:style>
+  <w:style w:type="character" w:styleId="ListLabel69">
+    <w:name w:val="ListLabel 69"/>
+    <w:qFormat/>
+    <w:rPr>
+      <w:rFonts w:cs="OpenSymbol"/>
+    </w:rPr>
+  </w:style>
+  <w:style w:type="character" w:styleId="ListLabel70">
+    <w:name w:val="ListLabel 70"/>
+    <w:qFormat/>
+    <w:rPr>
+      <w:rFonts w:cs="OpenSymbol"/>
+    </w:rPr>
+  </w:style>
+  <w:style w:type="character" w:styleId="ListLabel71">
+    <w:name w:val="ListLabel 71"/>
+    <w:qFormat/>
+    <w:rPr>
+      <w:rFonts w:cs="OpenSymbol"/>
+    </w:rPr>
+  </w:style>
+  <w:style w:type="character" w:styleId="ListLabel72">
+    <w:name w:val="ListLabel 72"/>
+    <w:qFormat/>
+    <w:rPr>
+      <w:rFonts w:cs="OpenSymbol"/>
+    </w:rPr>
+  </w:style>
+  <w:style w:type="character" w:styleId="ListLabel73">
+    <w:name w:val="ListLabel 73"/>
+    <w:qFormat/>
+    <w:rPr>
+      <w:rFonts w:cs="OpenSymbol"/>
+    </w:rPr>
+  </w:style>
+  <w:style w:type="character" w:styleId="ListLabel74">
+    <w:name w:val="ListLabel 74"/>
+    <w:qFormat/>
+    <w:rPr>
+      <w:rFonts w:cs="OpenSymbol"/>
+    </w:rPr>
+  </w:style>
+  <w:style w:type="character" w:styleId="ListLabel75">
+    <w:name w:val="ListLabel 75"/>
+    <w:qFormat/>
+    <w:rPr>
+      <w:rFonts w:cs="OpenSymbol"/>
+    </w:rPr>
+  </w:style>
+  <w:style w:type="character" w:styleId="ListLabel76">
+    <w:name w:val="ListLabel 76"/>
+    <w:qFormat/>
+    <w:rPr>
+      <w:rFonts w:cs="OpenSymbol"/>
+    </w:rPr>
+  </w:style>
+  <w:style w:type="character" w:styleId="ListLabel77">
+    <w:name w:val="ListLabel 77"/>
+    <w:qFormat/>
+    <w:rPr>
+      <w:rFonts w:cs="OpenSymbol"/>
+    </w:rPr>
+  </w:style>
+  <w:style w:type="character" w:styleId="ListLabel78">
+    <w:name w:val="ListLabel 78"/>
+    <w:qFormat/>
+    <w:rPr>
+      <w:rFonts w:cs="OpenSymbol"/>
+    </w:rPr>
+  </w:style>
+  <w:style w:type="character" w:styleId="ListLabel79">
+    <w:name w:val="ListLabel 79"/>
+    <w:qFormat/>
+    <w:rPr>
+      <w:rFonts w:cs="OpenSymbol"/>
+    </w:rPr>
+  </w:style>
+  <w:style w:type="character" w:styleId="ListLabel80">
+    <w:name w:val="ListLabel 80"/>
+    <w:qFormat/>
+    <w:rPr>
+      <w:rFonts w:cs="OpenSymbol"/>
+    </w:rPr>
+  </w:style>
+  <w:style w:type="character" w:styleId="ListLabel81">
+    <w:name w:val="ListLabel 81"/>
+    <w:qFormat/>
+    <w:rPr>
+      <w:rFonts w:cs="OpenSymbol"/>
+    </w:rPr>
+  </w:style>
+  <w:style w:type="character" w:styleId="ListLabel82">
+    <w:name w:val="ListLabel 82"/>
+    <w:qFormat/>
+    <w:rPr>
+      <w:rFonts w:cs="OpenSymbol"/>
+      <w:sz w:val="28"/>
+    </w:rPr>
+  </w:style>
+  <w:style w:type="character" w:styleId="ListLabel83">
+    <w:name w:val="ListLabel 83"/>
+    <w:qFormat/>
+    <w:rPr>
+      <w:rFonts w:cs="OpenSymbol"/>
+    </w:rPr>
+  </w:style>
+  <w:style w:type="character" w:styleId="ListLabel84">
+    <w:name w:val="ListLabel 84"/>
+    <w:qFormat/>
+    <w:rPr>
+      <w:rFonts w:cs="OpenSymbol"/>
+    </w:rPr>
+  </w:style>
+  <w:style w:type="character" w:styleId="ListLabel85">
+    <w:name w:val="ListLabel 85"/>
+    <w:qFormat/>
+    <w:rPr>
+      <w:rFonts w:cs="OpenSymbol"/>
+    </w:rPr>
+  </w:style>
+  <w:style w:type="character" w:styleId="ListLabel86">
+    <w:name w:val="ListLabel 86"/>
+    <w:qFormat/>
+    <w:rPr>
+      <w:rFonts w:cs="OpenSymbol"/>
+    </w:rPr>
+  </w:style>
+  <w:style w:type="character" w:styleId="ListLabel87">
+    <w:name w:val="ListLabel 87"/>
+    <w:qFormat/>
+    <w:rPr>
+      <w:rFonts w:cs="OpenSymbol"/>
+    </w:rPr>
+  </w:style>
+  <w:style w:type="character" w:styleId="ListLabel88">
+    <w:name w:val="ListLabel 88"/>
+    <w:qFormat/>
+    <w:rPr>
+      <w:rFonts w:cs="OpenSymbol"/>
+    </w:rPr>
+  </w:style>
+  <w:style w:type="character" w:styleId="ListLabel89">
+    <w:name w:val="ListLabel 89"/>
+    <w:qFormat/>
+    <w:rPr>
+      <w:rFonts w:cs="OpenSymbol"/>
+    </w:rPr>
+  </w:style>
+  <w:style w:type="character" w:styleId="ListLabel90">
+    <w:name w:val="ListLabel 90"/>
+    <w:qFormat/>
+    <w:rPr>
+      <w:rFonts w:cs="OpenSymbol"/>
+    </w:rPr>
+  </w:style>
   <w:style w:type="paragraph" w:styleId="Heading">
     <w:name w:val="Heading"/>
     <w:basedOn w:val="Normal"/>

</xml_diff>

<commit_message>
Add final submission doc, incl PDF
</commit_message>
<xml_diff>
--- a/assignment-2/Assignment 2 Submission Doc.docx
+++ b/assignment-2/Assignment 2 Submission Doc.docx
@@ -386,7 +386,7 @@
           <w:docPartGallery w:val="Table of Contents"/>
           <w:docPartUnique w:val="true"/>
         </w:docPartObj>
-        <w:id w:val="1674044215"/>
+        <w:id w:val="1707980672"/>
       </w:sdtPr>
       <w:sdtContent>
         <w:p>
@@ -470,7 +470,10 @@
             <w:rPr/>
             <w:t>Core Feature 1 Validation Testing:</w:t>
             <w:tab/>
-            <w:t>4</w:t>
+          </w:r>
+          <w:r>
+            <w:rPr/>
+            <w:t>5</w:t>
           </w:r>
         </w:p>
         <w:p>
@@ -490,15 +493,20 @@
         </w:p>
         <w:p>
           <w:pPr>
-            <w:pStyle w:val="Contents2"/>
+            <w:pStyle w:val="Normal"/>
+            <w:widowControl/>
             <w:tabs>
               <w:tab w:val="right" w:pos="9019" w:leader="none"/>
             </w:tabs>
+            <w:bidi w:val="0"/>
+            <w:spacing w:lineRule="auto" w:line="276"/>
+            <w:ind w:left="0" w:right="0" w:firstLine="454"/>
+            <w:jc w:val="left"/>
             <w:rPr/>
           </w:pPr>
           <w:r>
             <w:rPr/>
-            <w:t>Core Feature 3 (Tournament/Match display)</w:t>
+            <w:t>Core Feature 2 Diagram:</w:t>
             <w:tab/>
             <w:t>9</w:t>
           </w:r>
@@ -513,9 +521,30 @@
           </w:pPr>
           <w:r>
             <w:rPr/>
+            <w:t>Core Feature 3 (Tournament/Match display)</w:t>
+            <w:tab/>
+          </w:r>
+          <w:r>
+            <w:rPr/>
+            <w:t>10</w:t>
+          </w:r>
+        </w:p>
+        <w:p>
+          <w:pPr>
+            <w:pStyle w:val="Contents2"/>
+            <w:tabs>
+              <w:tab w:val="right" w:pos="9019" w:leader="none"/>
+            </w:tabs>
+            <w:rPr/>
+          </w:pPr>
+          <w:r>
+            <w:rPr/>
             <w:t>Core Feature 4 (Allow selection of picks/store picks)</w:t>
             <w:tab/>
-            <w:t>5</w:t>
+          </w:r>
+          <w:r>
+            <w:rPr/>
+            <w:t>11</w:t>
           </w:r>
         </w:p>
         <w:p>
@@ -530,7 +559,10 @@
             <w:rPr/>
             <w:t>Core Feature 4 Validation Testing:</w:t>
             <w:tab/>
-            <w:t>5</w:t>
+          </w:r>
+          <w:r>
+            <w:rPr/>
+            <w:t>12</w:t>
           </w:r>
         </w:p>
         <w:p>
@@ -545,12 +577,15 @@
             <w:rPr/>
             <w:t>Core Feature 5 (Display results/user record)</w:t>
             <w:tab/>
-            <w:t>6</w:t>
+          </w:r>
+          <w:r>
+            <w:rPr/>
+            <w:t>13</w:t>
           </w:r>
         </w:p>
         <w:p>
           <w:pPr>
-            <w:pStyle w:val="Contents3"/>
+            <w:pStyle w:val="Contents1"/>
             <w:tabs>
               <w:tab w:val="right" w:pos="9019" w:leader="none"/>
             </w:tabs>
@@ -558,9 +593,123 @@
           </w:pPr>
           <w:r>
             <w:rPr/>
-            <w:t>Core Feature 5 Validation Testing:</w:t>
+            <w:t>Project Estimation</w:t>
             <w:tab/>
-            <w:t>6</w:t>
+          </w:r>
+          <w:r>
+            <w:rPr/>
+            <w:t>14</w:t>
+          </w:r>
+        </w:p>
+        <w:p>
+          <w:pPr>
+            <w:pStyle w:val="Contents1"/>
+            <w:tabs>
+              <w:tab w:val="right" w:pos="9019" w:leader="none"/>
+            </w:tabs>
+            <w:rPr/>
+          </w:pPr>
+          <w:r>
+            <w:rPr/>
+            <w:t>Listing Technologies</w:t>
+            <w:tab/>
+          </w:r>
+        </w:p>
+        <w:p>
+          <w:pPr>
+            <w:pStyle w:val="Contents2"/>
+            <w:tabs>
+              <w:tab w:val="right" w:pos="9019" w:leader="none"/>
+            </w:tabs>
+            <w:rPr/>
+          </w:pPr>
+          <w:r>
+            <w:rPr/>
+            <w:t>Collaborative workspaces</w:t>
+            <w:tab/>
+          </w:r>
+          <w:r>
+            <w:rPr/>
+            <w:t>15</w:t>
+          </w:r>
+        </w:p>
+        <w:p>
+          <w:pPr>
+            <w:pStyle w:val="Contents2"/>
+            <w:tabs>
+              <w:tab w:val="right" w:pos="9019" w:leader="none"/>
+            </w:tabs>
+            <w:rPr/>
+          </w:pPr>
+          <w:r>
+            <w:rPr/>
+            <w:t>Software</w:t>
+            <w:tab/>
+          </w:r>
+          <w:r>
+            <w:rPr/>
+            <w:t>15</w:t>
+          </w:r>
+        </w:p>
+        <w:p>
+          <w:pPr>
+            <w:pStyle w:val="Contents2"/>
+            <w:tabs>
+              <w:tab w:val="right" w:pos="9019" w:leader="none"/>
+            </w:tabs>
+            <w:rPr/>
+          </w:pPr>
+          <w:r>
+            <w:rPr/>
+            <w:t>Tools</w:t>
+            <w:tab/>
+          </w:r>
+          <w:r>
+            <w:rPr/>
+            <w:t>16</w:t>
+          </w:r>
+        </w:p>
+        <w:p>
+          <w:pPr>
+            <w:pStyle w:val="Contents2"/>
+            <w:tabs>
+              <w:tab w:val="right" w:pos="9019" w:leader="none"/>
+            </w:tabs>
+            <w:rPr/>
+          </w:pPr>
+          <w:r>
+            <w:rPr/>
+            <w:t>Resources</w:t>
+            <w:tab/>
+          </w:r>
+          <w:r>
+            <w:rPr/>
+            <w:t>17</w:t>
+          </w:r>
+        </w:p>
+        <w:p>
+          <w:pPr>
+            <w:pStyle w:val="Normal"/>
+            <w:tabs>
+              <w:tab w:val="right" w:pos="9019" w:leader="none"/>
+            </w:tabs>
+            <w:rPr/>
+          </w:pPr>
+          <w:r>
+            <w:rPr/>
+          </w:r>
+        </w:p>
+        <w:p>
+          <w:pPr>
+            <w:pStyle w:val="Normal"/>
+            <w:tabs>
+              <w:tab w:val="right" w:pos="9019" w:leader="none"/>
+            </w:tabs>
+            <w:rPr/>
+          </w:pPr>
+          <w:r>
+            <w:rPr/>
+            <w:t>APPENDIX</w:t>
           </w:r>
         </w:p>
         <w:p>
@@ -575,7 +724,6 @@
             <w:rPr/>
             <w:t>Extended Features</w:t>
             <w:tab/>
-            <w:t>8</w:t>
           </w:r>
         </w:p>
         <w:p>
@@ -590,7 +738,10 @@
             <w:rPr/>
             <w:t>Extended Feature 1 (Source data from APIs)</w:t>
             <w:tab/>
-            <w:t>8</w:t>
+          </w:r>
+          <w:r>
+            <w:rPr/>
+            <w:t>18</w:t>
           </w:r>
         </w:p>
         <w:p>
@@ -605,7 +756,10 @@
             <w:rPr/>
             <w:t>Extended Feature 2 (Allow result crowd-sourcing)</w:t>
             <w:tab/>
-            <w:t>9</w:t>
+          </w:r>
+          <w:r>
+            <w:rPr/>
+            <w:t>19</w:t>
           </w:r>
         </w:p>
         <w:p>
@@ -620,7 +774,10 @@
             <w:rPr/>
             <w:t>Extended Feature 3 (Automated backups)</w:t>
             <w:tab/>
-            <w:t>10</w:t>
+          </w:r>
+          <w:r>
+            <w:rPr/>
+            <w:t>20</w:t>
           </w:r>
         </w:p>
         <w:p>
@@ -629,98 +786,6 @@
             <w:tabs>
               <w:tab w:val="right" w:pos="9019" w:leader="none"/>
             </w:tabs>
-            <w:rPr/>
-          </w:pPr>
-          <w:r>
-            <w:rPr/>
-            <w:t>Project Estimation</w:t>
-            <w:tab/>
-            <w:t>12</w:t>
-          </w:r>
-        </w:p>
-        <w:p>
-          <w:pPr>
-            <w:pStyle w:val="Contents1"/>
-            <w:tabs>
-              <w:tab w:val="right" w:pos="9019" w:leader="none"/>
-            </w:tabs>
-            <w:rPr/>
-          </w:pPr>
-          <w:r>
-            <w:rPr/>
-            <w:t>Listing Technologies</w:t>
-            <w:tab/>
-            <w:t>13</w:t>
-          </w:r>
-        </w:p>
-        <w:p>
-          <w:pPr>
-            <w:pStyle w:val="Contents2"/>
-            <w:tabs>
-              <w:tab w:val="right" w:pos="9019" w:leader="none"/>
-            </w:tabs>
-            <w:rPr/>
-          </w:pPr>
-          <w:r>
-            <w:rPr/>
-            <w:t>Collaborative workspaces</w:t>
-            <w:tab/>
-            <w:t>13</w:t>
-          </w:r>
-        </w:p>
-        <w:p>
-          <w:pPr>
-            <w:pStyle w:val="Contents2"/>
-            <w:tabs>
-              <w:tab w:val="right" w:pos="9019" w:leader="none"/>
-            </w:tabs>
-            <w:rPr/>
-          </w:pPr>
-          <w:r>
-            <w:rPr/>
-            <w:t>Software</w:t>
-            <w:tab/>
-            <w:t>13</w:t>
-          </w:r>
-        </w:p>
-        <w:p>
-          <w:pPr>
-            <w:pStyle w:val="Contents2"/>
-            <w:tabs>
-              <w:tab w:val="right" w:pos="9019" w:leader="none"/>
-            </w:tabs>
-            <w:rPr/>
-          </w:pPr>
-          <w:r>
-            <w:rPr/>
-            <w:t>Tools</w:t>
-            <w:tab/>
-            <w:t>14</w:t>
-          </w:r>
-        </w:p>
-        <w:p>
-          <w:pPr>
-            <w:pStyle w:val="Contents2"/>
-            <w:tabs>
-              <w:tab w:val="right" w:pos="9019" w:leader="none"/>
-            </w:tabs>
-            <w:rPr/>
-          </w:pPr>
-          <w:r>
-            <w:rPr/>
-            <w:t>Resources</w:t>
-            <w:tab/>
-            <w:t>14</w:t>
-          </w:r>
-        </w:p>
-        <w:p>
-          <w:pPr>
-            <w:pStyle w:val="LOnormal"/>
-            <w:tabs>
-              <w:tab w:val="right" w:pos="9025" w:leader="none"/>
-            </w:tabs>
-            <w:spacing w:lineRule="auto" w:line="240" w:before="60" w:after="80"/>
-            <w:ind w:left="360" w:hanging="0"/>
             <w:rPr/>
           </w:pPr>
           <w:r>
@@ -3238,12 +3303,12 @@
           <wp:anchor behindDoc="0" distT="0" distB="0" distL="0" distR="0" simplePos="0" locked="0" layoutInCell="1" allowOverlap="1" relativeHeight="13">
             <wp:simplePos x="0" y="0"/>
             <wp:positionH relativeFrom="column">
-              <wp:posOffset>3836035</wp:posOffset>
+              <wp:posOffset>3995420</wp:posOffset>
             </wp:positionH>
             <wp:positionV relativeFrom="paragraph">
-              <wp:posOffset>107315</wp:posOffset>
+              <wp:posOffset>15875</wp:posOffset>
             </wp:positionV>
-            <wp:extent cx="1972310" cy="3823970"/>
+            <wp:extent cx="1896110" cy="3676015"/>
             <wp:effectExtent l="0" t="0" r="0" b="0"/>
             <wp:wrapSquare wrapText="largest"/>
             <wp:docPr id="12" name="Image13" descr=""/>
@@ -3268,7 +3333,7 @@
                   <pic:spPr bwMode="auto">
                     <a:xfrm>
                       <a:off x="0" y="0"/>
-                      <a:ext cx="1972310" cy="3823970"/>
+                      <a:ext cx="1896110" cy="3676015"/>
                     </a:xfrm>
                     <a:prstGeom prst="rect">
                       <a:avLst/>
@@ -3316,15 +3381,15 @@
           <w:szCs w:val="24"/>
         </w:rPr>
         <w:drawing>
-          <wp:anchor behindDoc="0" distT="0" distB="0" distL="0" distR="0" simplePos="0" locked="0" layoutInCell="1" allowOverlap="1" relativeHeight="23">
+          <wp:anchor behindDoc="0" distT="0" distB="0" distL="0" distR="0" simplePos="0" locked="0" layoutInCell="1" allowOverlap="1" relativeHeight="28">
             <wp:simplePos x="0" y="0"/>
             <wp:positionH relativeFrom="column">
-              <wp:posOffset>-478790</wp:posOffset>
+              <wp:posOffset>-362585</wp:posOffset>
             </wp:positionH>
             <wp:positionV relativeFrom="paragraph">
-              <wp:posOffset>635</wp:posOffset>
+              <wp:posOffset>-48895</wp:posOffset>
             </wp:positionV>
-            <wp:extent cx="4560570" cy="3760470"/>
+            <wp:extent cx="4039235" cy="3329940"/>
             <wp:effectExtent l="0" t="0" r="0" b="0"/>
             <wp:wrapSquare wrapText="largest"/>
             <wp:docPr id="13" name="Image12" descr=""/>
@@ -3349,7 +3414,7 @@
                   <pic:spPr bwMode="auto">
                     <a:xfrm>
                       <a:off x="0" y="0"/>
-                      <a:ext cx="4560570" cy="3760470"/>
+                      <a:ext cx="4039235" cy="3329940"/>
                     </a:xfrm>
                     <a:prstGeom prst="rect">
                       <a:avLst/>
@@ -3367,31 +3432,32 @@
         <w:pStyle w:val="LOnormal"/>
         <w:jc w:val="both"/>
         <w:rPr>
-          <w:sz w:val="24"/>
-          <w:szCs w:val="24"/>
-        </w:rPr>
-      </w:pPr>
-      <w:r>
-        <w:rPr>
-          <w:sz w:val="24"/>
-          <w:szCs w:val="24"/>
-        </w:rPr>
-      </w:r>
-    </w:p>
-    <w:p>
-      <w:pPr>
-        <w:pStyle w:val="LOnormal"/>
-        <w:jc w:val="both"/>
-        <w:rPr/>
-      </w:pPr>
-      <w:r>
-        <w:rPr>
+          <w:b w:val="false"/>
           <w:b w:val="false"/>
           <w:bCs w:val="false"/>
           <w:color w:val="333333"/>
           <w:sz w:val="24"/>
           <w:szCs w:val="24"/>
         </w:rPr>
+      </w:pPr>
+      <w:r>
+        <w:rPr/>
+      </w:r>
+    </w:p>
+    <w:p>
+      <w:pPr>
+        <w:pStyle w:val="LOnormal"/>
+        <w:jc w:val="both"/>
+        <w:rPr/>
+      </w:pPr>
+      <w:r>
+        <w:rPr>
+          <w:b w:val="false"/>
+          <w:bCs w:val="false"/>
+          <w:color w:val="333333"/>
+          <w:sz w:val="24"/>
+          <w:szCs w:val="24"/>
+        </w:rPr>
         <w:t>Forgot password (desktop and mobile)</w:t>
       </w:r>
     </w:p>
@@ -3409,19 +3475,35 @@
           <w:sz w:val="24"/>
           <w:szCs w:val="24"/>
         </w:rPr>
+      </w:r>
+    </w:p>
+    <w:p>
+      <w:pPr>
+        <w:pStyle w:val="LOnormal"/>
+        <w:jc w:val="both"/>
+        <w:rPr>
+          <w:sz w:val="24"/>
+          <w:szCs w:val="24"/>
+        </w:rPr>
+      </w:pPr>
+      <w:r>
+        <w:rPr>
+          <w:sz w:val="24"/>
+          <w:szCs w:val="24"/>
+        </w:rPr>
         <w:drawing>
-          <wp:anchor behindDoc="0" distT="0" distB="0" distL="0" distR="0" simplePos="0" locked="0" layoutInCell="1" allowOverlap="1" relativeHeight="14">
+          <wp:anchor behindDoc="0" distT="0" distB="0" distL="0" distR="0" simplePos="0" locked="0" layoutInCell="1" allowOverlap="1" relativeHeight="23">
             <wp:simplePos x="0" y="0"/>
             <wp:positionH relativeFrom="column">
-              <wp:posOffset>-597535</wp:posOffset>
+              <wp:posOffset>3761105</wp:posOffset>
             </wp:positionH>
             <wp:positionV relativeFrom="paragraph">
-              <wp:posOffset>60325</wp:posOffset>
+              <wp:posOffset>50165</wp:posOffset>
             </wp:positionV>
-            <wp:extent cx="4312285" cy="3367405"/>
+            <wp:extent cx="2385695" cy="3975735"/>
             <wp:effectExtent l="0" t="0" r="0" b="0"/>
             <wp:wrapSquare wrapText="largest"/>
-            <wp:docPr id="14" name="Image14" descr=""/>
+            <wp:docPr id="14" name="Image15" descr=""/>
             <wp:cNvGraphicFramePr>
               <a:graphicFrameLocks xmlns:a="http://schemas.openxmlformats.org/drawingml/2006/main" noChangeAspect="1"/>
             </wp:cNvGraphicFramePr>
@@ -3429,13 +3511,74 @@
               <a:graphicData uri="http://schemas.openxmlformats.org/drawingml/2006/picture">
                 <pic:pic xmlns:pic="http://schemas.openxmlformats.org/drawingml/2006/picture">
                   <pic:nvPicPr>
-                    <pic:cNvPr id="14" name="Image14" descr=""/>
+                    <pic:cNvPr id="14" name="Image15" descr=""/>
                     <pic:cNvPicPr>
                       <a:picLocks noChangeAspect="1" noChangeArrowheads="1"/>
                     </pic:cNvPicPr>
                   </pic:nvPicPr>
                   <pic:blipFill>
                     <a:blip r:embed="rId15"/>
+                    <a:stretch>
+                      <a:fillRect/>
+                    </a:stretch>
+                  </pic:blipFill>
+                  <pic:spPr bwMode="auto">
+                    <a:xfrm>
+                      <a:off x="0" y="0"/>
+                      <a:ext cx="2385695" cy="3975735"/>
+                    </a:xfrm>
+                    <a:prstGeom prst="rect">
+                      <a:avLst/>
+                    </a:prstGeom>
+                  </pic:spPr>
+                </pic:pic>
+              </a:graphicData>
+            </a:graphic>
+          </wp:anchor>
+        </w:drawing>
+      </w:r>
+    </w:p>
+    <w:p>
+      <w:pPr>
+        <w:pStyle w:val="LOnormal"/>
+        <w:jc w:val="both"/>
+        <w:rPr>
+          <w:sz w:val="24"/>
+          <w:szCs w:val="24"/>
+        </w:rPr>
+      </w:pPr>
+      <w:r>
+        <w:rPr>
+          <w:sz w:val="24"/>
+          <w:szCs w:val="24"/>
+        </w:rPr>
+        <w:drawing>
+          <wp:anchor behindDoc="0" distT="0" distB="0" distL="0" distR="0" simplePos="0" locked="0" layoutInCell="1" allowOverlap="1" relativeHeight="27">
+            <wp:simplePos x="0" y="0"/>
+            <wp:positionH relativeFrom="column">
+              <wp:posOffset>-597535</wp:posOffset>
+            </wp:positionH>
+            <wp:positionV relativeFrom="paragraph">
+              <wp:posOffset>67310</wp:posOffset>
+            </wp:positionV>
+            <wp:extent cx="4312285" cy="3367405"/>
+            <wp:effectExtent l="0" t="0" r="0" b="0"/>
+            <wp:wrapSquare wrapText="largest"/>
+            <wp:docPr id="15" name="Image14" descr=""/>
+            <wp:cNvGraphicFramePr>
+              <a:graphicFrameLocks xmlns:a="http://schemas.openxmlformats.org/drawingml/2006/main" noChangeAspect="1"/>
+            </wp:cNvGraphicFramePr>
+            <a:graphic xmlns:a="http://schemas.openxmlformats.org/drawingml/2006/main">
+              <a:graphicData uri="http://schemas.openxmlformats.org/drawingml/2006/picture">
+                <pic:pic xmlns:pic="http://schemas.openxmlformats.org/drawingml/2006/picture">
+                  <pic:nvPicPr>
+                    <pic:cNvPr id="15" name="Image14" descr=""/>
+                    <pic:cNvPicPr>
+                      <a:picLocks noChangeAspect="1" noChangeArrowheads="1"/>
+                    </pic:cNvPicPr>
+                  </pic:nvPicPr>
+                  <pic:blipFill>
+                    <a:blip r:embed="rId16"/>
                     <a:stretch>
                       <a:fillRect/>
                     </a:stretch>
@@ -3454,421 +3597,344 @@
             </a:graphic>
           </wp:anchor>
         </w:drawing>
+      </w:r>
+    </w:p>
+    <w:p>
+      <w:pPr>
+        <w:pStyle w:val="LOnormal"/>
+        <w:jc w:val="both"/>
+        <w:rPr>
+          <w:sz w:val="24"/>
+          <w:szCs w:val="24"/>
+        </w:rPr>
+      </w:pPr>
+      <w:r>
+        <w:rPr>
+          <w:sz w:val="24"/>
+          <w:szCs w:val="24"/>
+        </w:rPr>
+      </w:r>
+    </w:p>
+    <w:p>
+      <w:pPr>
+        <w:pStyle w:val="LOnormal"/>
+        <w:jc w:val="both"/>
+        <w:rPr>
+          <w:sz w:val="24"/>
+          <w:szCs w:val="24"/>
+        </w:rPr>
+      </w:pPr>
+      <w:r>
+        <w:rPr>
+          <w:sz w:val="24"/>
+          <w:szCs w:val="24"/>
+        </w:rPr>
+      </w:r>
+    </w:p>
+    <w:p>
+      <w:pPr>
+        <w:pStyle w:val="LOnormal"/>
+        <w:jc w:val="both"/>
+        <w:rPr>
+          <w:sz w:val="24"/>
+          <w:szCs w:val="24"/>
+        </w:rPr>
+      </w:pPr>
+      <w:r>
+        <w:rPr>
+          <w:sz w:val="24"/>
+          <w:szCs w:val="24"/>
+        </w:rPr>
+      </w:r>
+    </w:p>
+    <w:p>
+      <w:pPr>
+        <w:pStyle w:val="LOnormal"/>
+        <w:jc w:val="both"/>
+        <w:rPr>
+          <w:sz w:val="24"/>
+          <w:szCs w:val="24"/>
+        </w:rPr>
+      </w:pPr>
+      <w:r>
+        <w:rPr>
+          <w:sz w:val="24"/>
+          <w:szCs w:val="24"/>
+        </w:rPr>
+      </w:r>
+    </w:p>
+    <w:p>
+      <w:pPr>
+        <w:pStyle w:val="LOnormal"/>
+        <w:jc w:val="both"/>
+        <w:rPr>
+          <w:sz w:val="24"/>
+          <w:szCs w:val="24"/>
+        </w:rPr>
+      </w:pPr>
+      <w:r>
+        <w:rPr>
+          <w:sz w:val="24"/>
+          <w:szCs w:val="24"/>
+        </w:rPr>
+      </w:r>
+    </w:p>
+    <w:p>
+      <w:pPr>
+        <w:pStyle w:val="LOnormal"/>
+        <w:jc w:val="both"/>
+        <w:rPr>
+          <w:sz w:val="24"/>
+          <w:szCs w:val="24"/>
+        </w:rPr>
+      </w:pPr>
+      <w:r>
+        <w:rPr>
+          <w:sz w:val="24"/>
+          <w:szCs w:val="24"/>
+        </w:rPr>
+      </w:r>
+    </w:p>
+    <w:p>
+      <w:pPr>
+        <w:pStyle w:val="LOnormal"/>
+        <w:jc w:val="both"/>
+        <w:rPr>
+          <w:sz w:val="24"/>
+          <w:szCs w:val="24"/>
+        </w:rPr>
+      </w:pPr>
+      <w:r>
+        <w:rPr>
+          <w:sz w:val="24"/>
+          <w:szCs w:val="24"/>
+        </w:rPr>
+      </w:r>
+    </w:p>
+    <w:p>
+      <w:pPr>
+        <w:pStyle w:val="LOnormal"/>
+        <w:jc w:val="both"/>
+        <w:rPr>
+          <w:sz w:val="24"/>
+          <w:szCs w:val="24"/>
+        </w:rPr>
+      </w:pPr>
+      <w:r>
+        <w:rPr>
+          <w:sz w:val="24"/>
+          <w:szCs w:val="24"/>
+        </w:rPr>
+      </w:r>
+    </w:p>
+    <w:p>
+      <w:pPr>
+        <w:pStyle w:val="LOnormal"/>
+        <w:jc w:val="both"/>
+        <w:rPr>
+          <w:sz w:val="24"/>
+          <w:szCs w:val="24"/>
+        </w:rPr>
+      </w:pPr>
+      <w:r>
+        <w:rPr>
+          <w:sz w:val="24"/>
+          <w:szCs w:val="24"/>
+        </w:rPr>
+      </w:r>
+    </w:p>
+    <w:p>
+      <w:pPr>
+        <w:pStyle w:val="LOnormal"/>
+        <w:jc w:val="both"/>
+        <w:rPr>
+          <w:sz w:val="24"/>
+          <w:szCs w:val="24"/>
+        </w:rPr>
+      </w:pPr>
+      <w:r>
+        <w:rPr>
+          <w:sz w:val="24"/>
+          <w:szCs w:val="24"/>
+        </w:rPr>
+      </w:r>
+    </w:p>
+    <w:p>
+      <w:pPr>
+        <w:pStyle w:val="LOnormal"/>
+        <w:jc w:val="both"/>
+        <w:rPr>
+          <w:sz w:val="24"/>
+          <w:szCs w:val="24"/>
+        </w:rPr>
+      </w:pPr>
+      <w:r>
+        <w:rPr>
+          <w:sz w:val="24"/>
+          <w:szCs w:val="24"/>
+        </w:rPr>
+      </w:r>
+    </w:p>
+    <w:p>
+      <w:pPr>
+        <w:pStyle w:val="LOnormal"/>
+        <w:jc w:val="both"/>
+        <w:rPr>
+          <w:sz w:val="24"/>
+          <w:szCs w:val="24"/>
+        </w:rPr>
+      </w:pPr>
+      <w:r>
+        <w:rPr>
+          <w:sz w:val="24"/>
+          <w:szCs w:val="24"/>
+        </w:rPr>
+      </w:r>
+    </w:p>
+    <w:p>
+      <w:pPr>
+        <w:pStyle w:val="LOnormal"/>
+        <w:jc w:val="both"/>
+        <w:rPr>
+          <w:sz w:val="24"/>
+          <w:szCs w:val="24"/>
+        </w:rPr>
+      </w:pPr>
+      <w:r>
+        <w:rPr>
+          <w:sz w:val="24"/>
+          <w:szCs w:val="24"/>
+        </w:rPr>
+      </w:r>
+    </w:p>
+    <w:p>
+      <w:pPr>
+        <w:pStyle w:val="LOnormal"/>
+        <w:jc w:val="both"/>
+        <w:rPr>
+          <w:sz w:val="24"/>
+          <w:szCs w:val="24"/>
+        </w:rPr>
+      </w:pPr>
+      <w:r>
+        <w:rPr>
+          <w:sz w:val="24"/>
+          <w:szCs w:val="24"/>
+        </w:rPr>
+      </w:r>
+    </w:p>
+    <w:p>
+      <w:pPr>
+        <w:pStyle w:val="LOnormal"/>
+        <w:jc w:val="both"/>
+        <w:rPr>
+          <w:sz w:val="24"/>
+          <w:szCs w:val="24"/>
+        </w:rPr>
+      </w:pPr>
+      <w:r>
+        <w:rPr>
+          <w:sz w:val="24"/>
+          <w:szCs w:val="24"/>
+        </w:rPr>
+      </w:r>
+    </w:p>
+    <w:p>
+      <w:pPr>
+        <w:pStyle w:val="LOnormal"/>
+        <w:jc w:val="both"/>
+        <w:rPr>
+          <w:sz w:val="24"/>
+          <w:szCs w:val="24"/>
+        </w:rPr>
+      </w:pPr>
+      <w:r>
+        <w:rPr>
+          <w:sz w:val="24"/>
+          <w:szCs w:val="24"/>
+        </w:rPr>
+      </w:r>
+    </w:p>
+    <w:p>
+      <w:pPr>
+        <w:pStyle w:val="LOnormal"/>
+        <w:jc w:val="both"/>
+        <w:rPr>
+          <w:sz w:val="24"/>
+          <w:szCs w:val="24"/>
+        </w:rPr>
+      </w:pPr>
+      <w:r>
+        <w:rPr>
+          <w:sz w:val="24"/>
+          <w:szCs w:val="24"/>
+        </w:rPr>
+      </w:r>
+    </w:p>
+    <w:p>
+      <w:pPr>
+        <w:pStyle w:val="LOnormal"/>
+        <w:jc w:val="both"/>
+        <w:rPr>
+          <w:sz w:val="24"/>
+          <w:szCs w:val="24"/>
+        </w:rPr>
+      </w:pPr>
+      <w:r>
+        <w:rPr>
+          <w:sz w:val="24"/>
+          <w:szCs w:val="24"/>
+        </w:rPr>
+      </w:r>
+    </w:p>
+    <w:p>
+      <w:pPr>
+        <w:pStyle w:val="LOnormal"/>
+        <w:jc w:val="both"/>
+        <w:rPr>
+          <w:sz w:val="24"/>
+          <w:szCs w:val="24"/>
+        </w:rPr>
+      </w:pPr>
+      <w:r>
+        <w:rPr>
+          <w:sz w:val="24"/>
+          <w:szCs w:val="24"/>
+        </w:rPr>
+      </w:r>
+    </w:p>
+    <w:p>
+      <w:pPr>
+        <w:pStyle w:val="LOnormal"/>
+        <w:jc w:val="both"/>
+        <w:rPr>
+          <w:sz w:val="24"/>
+          <w:szCs w:val="24"/>
+        </w:rPr>
+      </w:pPr>
+      <w:r>
+        <w:rPr>
+          <w:sz w:val="24"/>
+          <w:szCs w:val="24"/>
+        </w:rPr>
+      </w:r>
+    </w:p>
+    <w:p>
+      <w:pPr>
+        <w:pStyle w:val="LOnormal"/>
+        <w:jc w:val="both"/>
+        <w:rPr>
+          <w:sz w:val="24"/>
+          <w:szCs w:val="24"/>
+        </w:rPr>
+      </w:pPr>
+      <w:r>
+        <w:rPr>
+          <w:sz w:val="24"/>
+          <w:szCs w:val="24"/>
+        </w:rPr>
         <w:drawing>
-          <wp:anchor behindDoc="0" distT="0" distB="0" distL="0" distR="0" simplePos="0" locked="0" layoutInCell="1" allowOverlap="1" relativeHeight="25">
-            <wp:simplePos x="0" y="0"/>
-            <wp:positionH relativeFrom="column">
-              <wp:posOffset>3761105</wp:posOffset>
-            </wp:positionH>
-            <wp:positionV relativeFrom="paragraph">
-              <wp:posOffset>67310</wp:posOffset>
-            </wp:positionV>
-            <wp:extent cx="2385695" cy="3975735"/>
-            <wp:effectExtent l="0" t="0" r="0" b="0"/>
-            <wp:wrapSquare wrapText="largest"/>
-            <wp:docPr id="15" name="Image15" descr=""/>
-            <wp:cNvGraphicFramePr>
-              <a:graphicFrameLocks xmlns:a="http://schemas.openxmlformats.org/drawingml/2006/main" noChangeAspect="1"/>
-            </wp:cNvGraphicFramePr>
-            <a:graphic xmlns:a="http://schemas.openxmlformats.org/drawingml/2006/main">
-              <a:graphicData uri="http://schemas.openxmlformats.org/drawingml/2006/picture">
-                <pic:pic xmlns:pic="http://schemas.openxmlformats.org/drawingml/2006/picture">
-                  <pic:nvPicPr>
-                    <pic:cNvPr id="15" name="Image15" descr=""/>
-                    <pic:cNvPicPr>
-                      <a:picLocks noChangeAspect="1" noChangeArrowheads="1"/>
-                    </pic:cNvPicPr>
-                  </pic:nvPicPr>
-                  <pic:blipFill>
-                    <a:blip r:embed="rId16"/>
-                    <a:stretch>
-                      <a:fillRect/>
-                    </a:stretch>
-                  </pic:blipFill>
-                  <pic:spPr bwMode="auto">
-                    <a:xfrm>
-                      <a:off x="0" y="0"/>
-                      <a:ext cx="2385695" cy="3975735"/>
-                    </a:xfrm>
-                    <a:prstGeom prst="rect">
-                      <a:avLst/>
-                    </a:prstGeom>
-                  </pic:spPr>
-                </pic:pic>
-              </a:graphicData>
-            </a:graphic>
-          </wp:anchor>
-        </w:drawing>
-      </w:r>
-    </w:p>
-    <w:p>
-      <w:pPr>
-        <w:pStyle w:val="LOnormal"/>
-        <w:jc w:val="both"/>
-        <w:rPr>
-          <w:sz w:val="24"/>
-          <w:szCs w:val="24"/>
-        </w:rPr>
-      </w:pPr>
-      <w:r>
-        <w:rPr>
-          <w:sz w:val="24"/>
-          <w:szCs w:val="24"/>
-        </w:rPr>
-      </w:r>
-    </w:p>
-    <w:p>
-      <w:pPr>
-        <w:pStyle w:val="LOnormal"/>
-        <w:jc w:val="both"/>
-        <w:rPr>
-          <w:sz w:val="24"/>
-          <w:szCs w:val="24"/>
-        </w:rPr>
-      </w:pPr>
-      <w:r>
-        <w:rPr>
-          <w:sz w:val="24"/>
-          <w:szCs w:val="24"/>
-        </w:rPr>
-      </w:r>
-    </w:p>
-    <w:p>
-      <w:pPr>
-        <w:pStyle w:val="LOnormal"/>
-        <w:jc w:val="both"/>
-        <w:rPr>
-          <w:sz w:val="24"/>
-          <w:szCs w:val="24"/>
-        </w:rPr>
-      </w:pPr>
-      <w:r>
-        <w:rPr>
-          <w:sz w:val="24"/>
-          <w:szCs w:val="24"/>
-        </w:rPr>
-      </w:r>
-    </w:p>
-    <w:p>
-      <w:pPr>
-        <w:pStyle w:val="LOnormal"/>
-        <w:jc w:val="both"/>
-        <w:rPr>
-          <w:sz w:val="24"/>
-          <w:szCs w:val="24"/>
-        </w:rPr>
-      </w:pPr>
-      <w:r>
-        <w:rPr>
-          <w:sz w:val="24"/>
-          <w:szCs w:val="24"/>
-        </w:rPr>
-      </w:r>
-    </w:p>
-    <w:p>
-      <w:pPr>
-        <w:pStyle w:val="LOnormal"/>
-        <w:jc w:val="both"/>
-        <w:rPr>
-          <w:sz w:val="24"/>
-          <w:szCs w:val="24"/>
-        </w:rPr>
-      </w:pPr>
-      <w:r>
-        <w:rPr>
-          <w:sz w:val="24"/>
-          <w:szCs w:val="24"/>
-        </w:rPr>
-      </w:r>
-    </w:p>
-    <w:p>
-      <w:pPr>
-        <w:pStyle w:val="LOnormal"/>
-        <w:jc w:val="both"/>
-        <w:rPr>
-          <w:sz w:val="24"/>
-          <w:szCs w:val="24"/>
-        </w:rPr>
-      </w:pPr>
-      <w:r>
-        <w:rPr>
-          <w:sz w:val="24"/>
-          <w:szCs w:val="24"/>
-        </w:rPr>
-      </w:r>
-    </w:p>
-    <w:p>
-      <w:pPr>
-        <w:pStyle w:val="LOnormal"/>
-        <w:jc w:val="both"/>
-        <w:rPr>
-          <w:sz w:val="24"/>
-          <w:szCs w:val="24"/>
-        </w:rPr>
-      </w:pPr>
-      <w:r>
-        <w:rPr>
-          <w:sz w:val="24"/>
-          <w:szCs w:val="24"/>
-        </w:rPr>
-      </w:r>
-    </w:p>
-    <w:p>
-      <w:pPr>
-        <w:pStyle w:val="LOnormal"/>
-        <w:jc w:val="both"/>
-        <w:rPr>
-          <w:sz w:val="24"/>
-          <w:szCs w:val="24"/>
-        </w:rPr>
-      </w:pPr>
-      <w:r>
-        <w:rPr>
-          <w:sz w:val="24"/>
-          <w:szCs w:val="24"/>
-        </w:rPr>
-      </w:r>
-    </w:p>
-    <w:p>
-      <w:pPr>
-        <w:pStyle w:val="LOnormal"/>
-        <w:jc w:val="both"/>
-        <w:rPr>
-          <w:sz w:val="24"/>
-          <w:szCs w:val="24"/>
-        </w:rPr>
-      </w:pPr>
-      <w:r>
-        <w:rPr>
-          <w:sz w:val="24"/>
-          <w:szCs w:val="24"/>
-        </w:rPr>
-      </w:r>
-    </w:p>
-    <w:p>
-      <w:pPr>
-        <w:pStyle w:val="LOnormal"/>
-        <w:jc w:val="both"/>
-        <w:rPr>
-          <w:sz w:val="24"/>
-          <w:szCs w:val="24"/>
-        </w:rPr>
-      </w:pPr>
-      <w:r>
-        <w:rPr>
-          <w:sz w:val="24"/>
-          <w:szCs w:val="24"/>
-        </w:rPr>
-      </w:r>
-    </w:p>
-    <w:p>
-      <w:pPr>
-        <w:pStyle w:val="LOnormal"/>
-        <w:jc w:val="both"/>
-        <w:rPr>
-          <w:sz w:val="24"/>
-          <w:szCs w:val="24"/>
-        </w:rPr>
-      </w:pPr>
-      <w:r>
-        <w:rPr>
-          <w:sz w:val="24"/>
-          <w:szCs w:val="24"/>
-        </w:rPr>
-      </w:r>
-    </w:p>
-    <w:p>
-      <w:pPr>
-        <w:pStyle w:val="LOnormal"/>
-        <w:jc w:val="both"/>
-        <w:rPr>
-          <w:sz w:val="24"/>
-          <w:szCs w:val="24"/>
-        </w:rPr>
-      </w:pPr>
-      <w:r>
-        <w:rPr>
-          <w:sz w:val="24"/>
-          <w:szCs w:val="24"/>
-        </w:rPr>
-      </w:r>
-    </w:p>
-    <w:p>
-      <w:pPr>
-        <w:pStyle w:val="LOnormal"/>
-        <w:jc w:val="both"/>
-        <w:rPr>
-          <w:sz w:val="24"/>
-          <w:szCs w:val="24"/>
-        </w:rPr>
-      </w:pPr>
-      <w:r>
-        <w:rPr>
-          <w:sz w:val="24"/>
-          <w:szCs w:val="24"/>
-        </w:rPr>
-      </w:r>
-    </w:p>
-    <w:p>
-      <w:pPr>
-        <w:pStyle w:val="LOnormal"/>
-        <w:jc w:val="both"/>
-        <w:rPr>
-          <w:sz w:val="24"/>
-          <w:szCs w:val="24"/>
-        </w:rPr>
-      </w:pPr>
-      <w:r>
-        <w:rPr>
-          <w:sz w:val="24"/>
-          <w:szCs w:val="24"/>
-        </w:rPr>
-      </w:r>
-    </w:p>
-    <w:p>
-      <w:pPr>
-        <w:pStyle w:val="LOnormal"/>
-        <w:jc w:val="both"/>
-        <w:rPr>
-          <w:sz w:val="24"/>
-          <w:szCs w:val="24"/>
-        </w:rPr>
-      </w:pPr>
-      <w:r>
-        <w:rPr>
-          <w:sz w:val="24"/>
-          <w:szCs w:val="24"/>
-        </w:rPr>
-      </w:r>
-    </w:p>
-    <w:p>
-      <w:pPr>
-        <w:pStyle w:val="LOnormal"/>
-        <w:jc w:val="both"/>
-        <w:rPr>
-          <w:sz w:val="24"/>
-          <w:szCs w:val="24"/>
-        </w:rPr>
-      </w:pPr>
-      <w:r>
-        <w:rPr>
-          <w:sz w:val="24"/>
-          <w:szCs w:val="24"/>
-        </w:rPr>
-      </w:r>
-    </w:p>
-    <w:p>
-      <w:pPr>
-        <w:pStyle w:val="LOnormal"/>
-        <w:jc w:val="both"/>
-        <w:rPr>
-          <w:sz w:val="24"/>
-          <w:szCs w:val="24"/>
-        </w:rPr>
-      </w:pPr>
-      <w:r>
-        <w:rPr>
-          <w:sz w:val="24"/>
-          <w:szCs w:val="24"/>
-        </w:rPr>
-      </w:r>
-    </w:p>
-    <w:p>
-      <w:pPr>
-        <w:pStyle w:val="LOnormal"/>
-        <w:jc w:val="both"/>
-        <w:rPr>
-          <w:sz w:val="24"/>
-          <w:szCs w:val="24"/>
-        </w:rPr>
-      </w:pPr>
-      <w:r>
-        <w:rPr>
-          <w:sz w:val="24"/>
-          <w:szCs w:val="24"/>
-        </w:rPr>
-      </w:r>
-    </w:p>
-    <w:p>
-      <w:pPr>
-        <w:pStyle w:val="LOnormal"/>
-        <w:jc w:val="both"/>
-        <w:rPr>
-          <w:sz w:val="24"/>
-          <w:szCs w:val="24"/>
-        </w:rPr>
-      </w:pPr>
-      <w:r>
-        <w:rPr>
-          <w:sz w:val="24"/>
-          <w:szCs w:val="24"/>
-        </w:rPr>
-      </w:r>
-    </w:p>
-    <w:p>
-      <w:pPr>
-        <w:pStyle w:val="LOnormal"/>
-        <w:jc w:val="both"/>
-        <w:rPr>
-          <w:sz w:val="24"/>
-          <w:szCs w:val="24"/>
-        </w:rPr>
-      </w:pPr>
-      <w:r>
-        <w:rPr>
-          <w:sz w:val="24"/>
-          <w:szCs w:val="24"/>
-        </w:rPr>
-      </w:r>
-    </w:p>
-    <w:p>
-      <w:pPr>
-        <w:pStyle w:val="LOnormal"/>
-        <w:jc w:val="both"/>
-        <w:rPr>
-          <w:sz w:val="24"/>
-          <w:szCs w:val="24"/>
-        </w:rPr>
-      </w:pPr>
-      <w:r>
-        <w:rPr>
-          <w:sz w:val="24"/>
-          <w:szCs w:val="24"/>
-        </w:rPr>
-      </w:r>
-    </w:p>
-    <w:p>
-      <w:pPr>
-        <w:pStyle w:val="LOnormal"/>
-        <w:jc w:val="both"/>
-        <w:rPr>
-          <w:sz w:val="24"/>
-          <w:szCs w:val="24"/>
-        </w:rPr>
-      </w:pPr>
-      <w:r>
-        <w:rPr>
-          <w:sz w:val="24"/>
-          <w:szCs w:val="24"/>
-        </w:rPr>
-      </w:r>
-    </w:p>
-    <w:p>
-      <w:pPr>
-        <w:pStyle w:val="LOnormal"/>
-        <w:jc w:val="both"/>
-        <w:rPr>
-          <w:sz w:val="24"/>
-          <w:szCs w:val="24"/>
-        </w:rPr>
-      </w:pPr>
-      <w:r>
-        <w:rPr>
-          <w:sz w:val="24"/>
-          <w:szCs w:val="24"/>
-        </w:rPr>
-        <w:drawing>
-          <wp:anchor behindDoc="0" distT="0" distB="0" distL="0" distR="0" simplePos="0" locked="0" layoutInCell="1" allowOverlap="1" relativeHeight="24">
+          <wp:anchor behindDoc="0" distT="0" distB="0" distL="0" distR="0" simplePos="0" locked="0" layoutInCell="1" allowOverlap="1" relativeHeight="22">
             <wp:simplePos x="0" y="0"/>
             <wp:positionH relativeFrom="column">
               <wp:posOffset>4291330</wp:posOffset>
@@ -3935,11 +4001,7 @@
       <w:pPr>
         <w:pStyle w:val="LOnormal"/>
         <w:jc w:val="both"/>
-        <w:rPr>
-          <w:b w:val="false"/>
-          <w:b w:val="false"/>
-          <w:bCs w:val="false"/>
-        </w:rPr>
+        <w:rPr/>
       </w:pPr>
       <w:r>
         <w:rPr>
@@ -3949,7 +4011,17 @@
           <w:sz w:val="24"/>
           <w:szCs w:val="24"/>
         </w:rPr>
-        <w:t>all possible error conditions shown</w:t>
+        <w:t xml:space="preserve">all possible error conditions shown </w:t>
+      </w:r>
+      <w:r>
+        <w:rPr>
+          <w:b w:val="false"/>
+          <w:bCs w:val="false"/>
+          <w:color w:val="333333"/>
+          <w:sz w:val="24"/>
+          <w:szCs w:val="24"/>
+        </w:rPr>
+        <w:t>simultaneously for brevity</w:t>
       </w:r>
     </w:p>
     <w:p>
@@ -3967,15 +4039,15 @@
           <w:szCs w:val="24"/>
         </w:rPr>
         <w:drawing>
-          <wp:anchor behindDoc="0" distT="0" distB="0" distL="0" distR="0" simplePos="0" locked="0" layoutInCell="1" allowOverlap="1" relativeHeight="15">
+          <wp:anchor behindDoc="0" distT="0" distB="0" distL="0" distR="0" simplePos="0" locked="0" layoutInCell="1" allowOverlap="1" relativeHeight="14">
             <wp:simplePos x="0" y="0"/>
             <wp:positionH relativeFrom="column">
-              <wp:posOffset>-387985</wp:posOffset>
+              <wp:posOffset>-287655</wp:posOffset>
             </wp:positionH>
             <wp:positionV relativeFrom="paragraph">
               <wp:posOffset>44450</wp:posOffset>
             </wp:positionV>
-            <wp:extent cx="4425950" cy="3703955"/>
+            <wp:extent cx="4359910" cy="3648710"/>
             <wp:effectExtent l="0" t="0" r="0" b="0"/>
             <wp:wrapSquare wrapText="largest"/>
             <wp:docPr id="17" name="Image16" descr=""/>
@@ -4000,7 +4072,7 @@
                   <pic:spPr bwMode="auto">
                     <a:xfrm>
                       <a:off x="0" y="0"/>
-                      <a:ext cx="4425950" cy="3703955"/>
+                      <a:ext cx="4359910" cy="3648710"/>
                     </a:xfrm>
                     <a:prstGeom prst="rect">
                       <a:avLst/>
@@ -4336,7 +4408,7 @@
           <w:szCs w:val="24"/>
         </w:rPr>
         <w:drawing>
-          <wp:anchor behindDoc="0" distT="0" distB="0" distL="0" distR="0" simplePos="0" locked="0" layoutInCell="1" allowOverlap="1" relativeHeight="16">
+          <wp:anchor behindDoc="0" distT="0" distB="0" distL="0" distR="0" simplePos="0" locked="0" layoutInCell="1" allowOverlap="1" relativeHeight="15">
             <wp:simplePos x="0" y="0"/>
             <wp:positionH relativeFrom="column">
               <wp:posOffset>-711200</wp:posOffset>
@@ -4381,7 +4453,7 @@
           </wp:anchor>
         </w:drawing>
         <w:drawing>
-          <wp:anchor behindDoc="0" distT="0" distB="0" distL="0" distR="0" simplePos="0" locked="0" layoutInCell="1" allowOverlap="1" relativeHeight="17">
+          <wp:anchor behindDoc="0" distT="0" distB="0" distL="0" distR="0" simplePos="0" locked="0" layoutInCell="1" allowOverlap="1" relativeHeight="16">
             <wp:simplePos x="0" y="0"/>
             <wp:positionH relativeFrom="column">
               <wp:posOffset>4110355</wp:posOffset>
@@ -5892,7 +5964,7 @@
           <w:szCs w:val="24"/>
         </w:rPr>
         <w:drawing>
-          <wp:anchor behindDoc="0" distT="0" distB="0" distL="0" distR="0" simplePos="0" locked="0" layoutInCell="1" allowOverlap="1" relativeHeight="18">
+          <wp:anchor behindDoc="0" distT="0" distB="0" distL="0" distR="0" simplePos="0" locked="0" layoutInCell="1" allowOverlap="1" relativeHeight="17">
             <wp:simplePos x="0" y="0"/>
             <wp:positionH relativeFrom="column">
               <wp:posOffset>1590040</wp:posOffset>
@@ -6406,7 +6478,7 @@
           <w:szCs w:val="24"/>
         </w:rPr>
         <w:drawing>
-          <wp:anchor behindDoc="0" distT="0" distB="0" distL="0" distR="0" simplePos="0" locked="0" layoutInCell="1" allowOverlap="1" relativeHeight="19">
+          <wp:anchor behindDoc="0" distT="0" distB="0" distL="0" distR="0" simplePos="0" locked="0" layoutInCell="1" allowOverlap="1" relativeHeight="18">
             <wp:simplePos x="0" y="0"/>
             <wp:positionH relativeFrom="column">
               <wp:align>center</wp:align>
@@ -6450,32 +6522,14 @@
             </a:graphic>
           </wp:anchor>
         </w:drawing>
-      </w:r>
-    </w:p>
-    <w:p>
-      <w:pPr>
-        <w:pStyle w:val="LOnormal"/>
-        <w:rPr>
-          <w:b/>
-          <w:b/>
-          <w:sz w:val="24"/>
-          <w:szCs w:val="24"/>
-        </w:rPr>
-      </w:pPr>
-      <w:r>
-        <w:rPr>
-          <w:b/>
-          <w:sz w:val="24"/>
-          <w:szCs w:val="24"/>
-        </w:rPr>
         <w:drawing>
-          <wp:anchor behindDoc="0" distT="0" distB="0" distL="0" distR="0" simplePos="0" locked="0" layoutInCell="1" allowOverlap="1" relativeHeight="26">
+          <wp:anchor behindDoc="0" distT="0" distB="0" distL="0" distR="0" simplePos="0" locked="0" layoutInCell="1" allowOverlap="1" relativeHeight="24">
             <wp:simplePos x="0" y="0"/>
             <wp:positionH relativeFrom="column">
-              <wp:posOffset>2630805</wp:posOffset>
+              <wp:posOffset>2838450</wp:posOffset>
             </wp:positionH>
             <wp:positionV relativeFrom="paragraph">
-              <wp:posOffset>29210</wp:posOffset>
+              <wp:posOffset>3013710</wp:posOffset>
             </wp:positionV>
             <wp:extent cx="2256155" cy="4011295"/>
             <wp:effectExtent l="0" t="0" r="0" b="0"/>
@@ -6519,6 +6573,24 @@
       <w:pPr>
         <w:pStyle w:val="LOnormal"/>
         <w:rPr>
+          <w:b/>
+          <w:b/>
+          <w:sz w:val="24"/>
+          <w:szCs w:val="24"/>
+        </w:rPr>
+      </w:pPr>
+      <w:r>
+        <w:rPr>
+          <w:b/>
+          <w:sz w:val="24"/>
+          <w:szCs w:val="24"/>
+        </w:rPr>
+      </w:r>
+    </w:p>
+    <w:p>
+      <w:pPr>
+        <w:pStyle w:val="LOnormal"/>
+        <w:rPr>
           <w:b w:val="false"/>
           <w:b w:val="false"/>
           <w:bCs w:val="false"/>
@@ -6591,24 +6663,6 @@
         <w:rPr>
           <w:b w:val="false"/>
           <w:bCs w:val="false"/>
-          <w:sz w:val="24"/>
-          <w:szCs w:val="24"/>
-        </w:rPr>
-      </w:r>
-    </w:p>
-    <w:p>
-      <w:pPr>
-        <w:pStyle w:val="LOnormal"/>
-        <w:rPr>
-          <w:b/>
-          <w:b/>
-          <w:sz w:val="24"/>
-          <w:szCs w:val="24"/>
-        </w:rPr>
-      </w:pPr>
-      <w:r>
-        <w:rPr>
-          <w:b/>
           <w:sz w:val="24"/>
           <w:szCs w:val="24"/>
         </w:rPr>
@@ -7131,7 +7185,7 @@
           <w:szCs w:val="24"/>
         </w:rPr>
         <w:drawing>
-          <wp:anchor behindDoc="0" distT="0" distB="0" distL="0" distR="0" simplePos="0" locked="0" layoutInCell="1" allowOverlap="1" relativeHeight="20">
+          <wp:anchor behindDoc="0" distT="0" distB="0" distL="0" distR="0" simplePos="0" locked="0" layoutInCell="1" allowOverlap="1" relativeHeight="19">
             <wp:simplePos x="0" y="0"/>
             <wp:positionH relativeFrom="column">
               <wp:align>center</wp:align>
@@ -7196,7 +7250,7 @@
           <w:szCs w:val="24"/>
         </w:rPr>
         <w:drawing>
-          <wp:anchor behindDoc="0" distT="0" distB="0" distL="0" distR="0" simplePos="0" locked="0" layoutInCell="1" allowOverlap="1" relativeHeight="21">
+          <wp:anchor behindDoc="0" distT="0" distB="0" distL="0" distR="0" simplePos="0" locked="0" layoutInCell="1" allowOverlap="1" relativeHeight="20">
             <wp:simplePos x="0" y="0"/>
             <wp:positionH relativeFrom="column">
               <wp:posOffset>2221230</wp:posOffset>
@@ -7348,7 +7402,7 @@
           <w:szCs w:val="24"/>
         </w:rPr>
         <w:drawing>
-          <wp:anchor behindDoc="0" distT="0" distB="0" distL="0" distR="0" simplePos="0" locked="0" layoutInCell="1" allowOverlap="1" relativeHeight="27">
+          <wp:anchor behindDoc="0" distT="0" distB="0" distL="0" distR="0" simplePos="0" locked="0" layoutInCell="1" allowOverlap="1" relativeHeight="25">
             <wp:simplePos x="0" y="0"/>
             <wp:positionH relativeFrom="column">
               <wp:align>center</wp:align>
@@ -7410,7 +7464,7 @@
       </w:r>
       <w:r>
         <w:drawing>
-          <wp:anchor behindDoc="0" distT="0" distB="0" distL="0" distR="0" simplePos="0" locked="0" layoutInCell="1" allowOverlap="1" relativeHeight="28">
+          <wp:anchor behindDoc="0" distT="0" distB="0" distL="0" distR="0" simplePos="0" locked="0" layoutInCell="1" allowOverlap="1" relativeHeight="26">
             <wp:simplePos x="0" y="0"/>
             <wp:positionH relativeFrom="column">
               <wp:posOffset>2373630</wp:posOffset>
@@ -7912,397 +7966,447 @@
     </w:p>
     <w:p>
       <w:pPr>
-        <w:pStyle w:val="LOnormal"/>
-        <w:rPr>
-          <w:b/>
-          <w:b/>
-          <w:sz w:val="24"/>
-          <w:szCs w:val="24"/>
-        </w:rPr>
-      </w:pPr>
-      <w:r>
-        <w:rPr>
-          <w:b/>
-          <w:sz w:val="24"/>
-          <w:szCs w:val="24"/>
-        </w:rPr>
-      </w:r>
-    </w:p>
-    <w:p>
-      <w:pPr>
-        <w:pStyle w:val="LOnormal"/>
-        <w:rPr>
-          <w:b/>
-          <w:b/>
-          <w:sz w:val="24"/>
-          <w:szCs w:val="24"/>
-        </w:rPr>
-      </w:pPr>
-      <w:r>
-        <w:rPr>
-          <w:b/>
-          <w:sz w:val="24"/>
-          <w:szCs w:val="24"/>
-        </w:rPr>
-      </w:r>
-    </w:p>
-    <w:p>
-      <w:pPr>
-        <w:pStyle w:val="LOnormal"/>
-        <w:rPr>
-          <w:b/>
-          <w:b/>
-          <w:sz w:val="24"/>
-          <w:szCs w:val="24"/>
-        </w:rPr>
-      </w:pPr>
-      <w:r>
-        <w:rPr>
-          <w:b/>
-          <w:sz w:val="24"/>
-          <w:szCs w:val="24"/>
-        </w:rPr>
-      </w:r>
-    </w:p>
-    <w:p>
-      <w:pPr>
-        <w:pStyle w:val="LOnormal"/>
-        <w:rPr>
-          <w:b/>
-          <w:b/>
-          <w:sz w:val="24"/>
-          <w:szCs w:val="24"/>
-        </w:rPr>
-      </w:pPr>
-      <w:r>
-        <w:rPr>
-          <w:b/>
-          <w:sz w:val="24"/>
-          <w:szCs w:val="24"/>
-        </w:rPr>
-      </w:r>
-    </w:p>
-    <w:p>
-      <w:pPr>
-        <w:pStyle w:val="LOnormal"/>
-        <w:rPr>
-          <w:b/>
-          <w:b/>
-          <w:sz w:val="24"/>
-          <w:szCs w:val="24"/>
-        </w:rPr>
-      </w:pPr>
-      <w:r>
-        <w:rPr>
-          <w:b/>
-          <w:sz w:val="24"/>
-          <w:szCs w:val="24"/>
-        </w:rPr>
-      </w:r>
-    </w:p>
-    <w:p>
-      <w:pPr>
-        <w:pStyle w:val="LOnormal"/>
-        <w:rPr>
-          <w:b/>
-          <w:b/>
-          <w:sz w:val="24"/>
-          <w:szCs w:val="24"/>
-        </w:rPr>
-      </w:pPr>
-      <w:r>
-        <w:rPr>
-          <w:b/>
-          <w:sz w:val="24"/>
-          <w:szCs w:val="24"/>
-        </w:rPr>
-      </w:r>
-    </w:p>
-    <w:p>
-      <w:pPr>
-        <w:pStyle w:val="Heading3"/>
-        <w:rPr>
-          <w:b/>
-          <w:b/>
-          <w:sz w:val="24"/>
-          <w:szCs w:val="24"/>
-        </w:rPr>
-      </w:pPr>
-      <w:bookmarkStart w:id="12" w:name="_Toc382990786"/>
-      <w:bookmarkEnd w:id="12"/>
-      <w:r>
-        <w:rPr/>
-        <w:t>Core Feature 5 Validation Testing:</w:t>
-      </w:r>
-    </w:p>
-    <w:p>
-      <w:pPr>
-        <w:pStyle w:val="LOnormal"/>
-        <w:rPr>
-          <w:b/>
-          <w:b/>
-          <w:sz w:val="24"/>
-          <w:szCs w:val="24"/>
-        </w:rPr>
-      </w:pPr>
-      <w:r>
-        <w:rPr>
-          <w:b/>
-          <w:sz w:val="24"/>
-          <w:szCs w:val="24"/>
-        </w:rPr>
-      </w:r>
-    </w:p>
-    <w:p>
-      <w:pPr>
-        <w:pStyle w:val="LOnormal"/>
-        <w:rPr>
-          <w:b/>
-          <w:b/>
-          <w:sz w:val="24"/>
-          <w:szCs w:val="24"/>
-        </w:rPr>
-      </w:pPr>
-      <w:r>
-        <w:rPr>
-          <w:b/>
-          <w:sz w:val="24"/>
-          <w:szCs w:val="24"/>
-        </w:rPr>
-      </w:r>
-    </w:p>
-    <w:p>
-      <w:pPr>
-        <w:pStyle w:val="LOnormal"/>
-        <w:rPr>
-          <w:b/>
-          <w:b/>
-          <w:sz w:val="24"/>
-          <w:szCs w:val="24"/>
-        </w:rPr>
-      </w:pPr>
-      <w:r>
-        <w:rPr>
-          <w:b/>
-          <w:sz w:val="24"/>
-          <w:szCs w:val="24"/>
-        </w:rPr>
-      </w:r>
-    </w:p>
-    <w:p>
-      <w:pPr>
-        <w:pStyle w:val="LOnormal"/>
-        <w:rPr>
-          <w:b/>
-          <w:b/>
-          <w:sz w:val="24"/>
-          <w:szCs w:val="24"/>
-        </w:rPr>
-      </w:pPr>
-      <w:r>
-        <w:rPr>
-          <w:b/>
-          <w:sz w:val="24"/>
-          <w:szCs w:val="24"/>
-        </w:rPr>
-      </w:r>
-    </w:p>
-    <w:p>
-      <w:pPr>
-        <w:pStyle w:val="LOnormal"/>
-        <w:rPr>
-          <w:b/>
-          <w:b/>
-          <w:sz w:val="24"/>
-          <w:szCs w:val="24"/>
-        </w:rPr>
-      </w:pPr>
-      <w:r>
-        <w:rPr>
-          <w:b/>
-          <w:sz w:val="24"/>
-          <w:szCs w:val="24"/>
-        </w:rPr>
-      </w:r>
-    </w:p>
-    <w:p>
-      <w:pPr>
-        <w:pStyle w:val="LOnormal"/>
-        <w:rPr>
-          <w:b/>
-          <w:b/>
-          <w:sz w:val="24"/>
-          <w:szCs w:val="24"/>
-        </w:rPr>
-      </w:pPr>
-      <w:r>
-        <w:rPr>
-          <w:b/>
-          <w:sz w:val="24"/>
-          <w:szCs w:val="24"/>
-        </w:rPr>
-      </w:r>
-    </w:p>
-    <w:p>
-      <w:pPr>
-        <w:pStyle w:val="LOnormal"/>
-        <w:rPr>
-          <w:b/>
-          <w:b/>
-          <w:sz w:val="24"/>
-          <w:szCs w:val="24"/>
-        </w:rPr>
-      </w:pPr>
-      <w:r>
-        <w:rPr>
-          <w:b/>
-          <w:sz w:val="24"/>
-          <w:szCs w:val="24"/>
-        </w:rPr>
-      </w:r>
-    </w:p>
-    <w:p>
-      <w:pPr>
-        <w:pStyle w:val="LOnormal"/>
-        <w:rPr>
-          <w:b/>
-          <w:b/>
-          <w:sz w:val="24"/>
-          <w:szCs w:val="24"/>
-        </w:rPr>
-      </w:pPr>
-      <w:r>
-        <w:rPr>
-          <w:b/>
-          <w:sz w:val="24"/>
-          <w:szCs w:val="24"/>
-        </w:rPr>
-      </w:r>
-    </w:p>
-    <w:p>
-      <w:pPr>
-        <w:pStyle w:val="LOnormal"/>
-        <w:rPr>
-          <w:b/>
-          <w:b/>
-          <w:sz w:val="24"/>
-          <w:szCs w:val="24"/>
-        </w:rPr>
-      </w:pPr>
-      <w:r>
-        <w:rPr>
-          <w:b/>
-          <w:sz w:val="24"/>
-          <w:szCs w:val="24"/>
-        </w:rPr>
-      </w:r>
-    </w:p>
-    <w:p>
-      <w:pPr>
-        <w:pStyle w:val="LOnormal"/>
-        <w:rPr>
-          <w:b/>
-          <w:b/>
-          <w:sz w:val="24"/>
-          <w:szCs w:val="24"/>
-        </w:rPr>
-      </w:pPr>
-      <w:r>
-        <w:rPr>
-          <w:b/>
-          <w:sz w:val="24"/>
-          <w:szCs w:val="24"/>
-        </w:rPr>
-      </w:r>
-    </w:p>
-    <w:p>
-      <w:pPr>
-        <w:pStyle w:val="LOnormal"/>
-        <w:rPr>
-          <w:b/>
-          <w:b/>
-          <w:sz w:val="24"/>
-          <w:szCs w:val="24"/>
-        </w:rPr>
-      </w:pPr>
-      <w:r>
-        <w:rPr>
-          <w:b/>
-          <w:sz w:val="24"/>
-          <w:szCs w:val="24"/>
-        </w:rPr>
-      </w:r>
-    </w:p>
-    <w:p>
-      <w:pPr>
-        <w:pStyle w:val="LOnormal"/>
-        <w:rPr>
-          <w:b/>
-          <w:b/>
-          <w:sz w:val="24"/>
-          <w:szCs w:val="24"/>
-        </w:rPr>
-      </w:pPr>
-      <w:r>
-        <w:rPr>
-          <w:b/>
-          <w:sz w:val="24"/>
-          <w:szCs w:val="24"/>
-        </w:rPr>
-      </w:r>
-    </w:p>
-    <w:p>
-      <w:pPr>
-        <w:pStyle w:val="LOnormal"/>
-        <w:rPr>
-          <w:b/>
-          <w:b/>
-          <w:sz w:val="24"/>
-          <w:szCs w:val="24"/>
-        </w:rPr>
-      </w:pPr>
-      <w:r>
-        <w:rPr>
-          <w:b/>
-          <w:sz w:val="24"/>
-          <w:szCs w:val="24"/>
-        </w:rPr>
-      </w:r>
-    </w:p>
-    <w:p>
-      <w:pPr>
-        <w:pStyle w:val="LOnormal"/>
-        <w:rPr>
-          <w:b/>
-          <w:b/>
-          <w:sz w:val="24"/>
-          <w:szCs w:val="24"/>
-        </w:rPr>
-      </w:pPr>
-      <w:r>
-        <w:rPr>
-          <w:b/>
-          <w:sz w:val="24"/>
-          <w:szCs w:val="24"/>
-        </w:rPr>
-      </w:r>
-    </w:p>
-    <w:p>
-      <w:pPr>
-        <w:pStyle w:val="LOnormal"/>
-        <w:rPr>
-          <w:b/>
-          <w:b/>
-          <w:sz w:val="24"/>
-          <w:szCs w:val="24"/>
-        </w:rPr>
-      </w:pPr>
-      <w:r>
-        <w:rPr>
-          <w:b/>
-          <w:sz w:val="24"/>
-          <w:szCs w:val="24"/>
-        </w:rPr>
+        <w:pStyle w:val="Heading2"/>
+        <w:rPr>
+          <w:sz w:val="24"/>
+          <w:szCs w:val="24"/>
+        </w:rPr>
+      </w:pPr>
+      <w:r>
+        <w:rPr>
+          <w:sz w:val="24"/>
+          <w:szCs w:val="24"/>
+        </w:rPr>
+        <w:t>Desktop</w:t>
+      </w:r>
+    </w:p>
+    <w:p>
+      <w:pPr>
+        <w:pStyle w:val="LOnormal"/>
+        <w:rPr>
+          <w:b/>
+          <w:b/>
+          <w:sz w:val="24"/>
+          <w:szCs w:val="24"/>
+        </w:rPr>
+      </w:pPr>
+      <w:r>
+        <w:rPr>
+          <w:b/>
+          <w:sz w:val="24"/>
+          <w:szCs w:val="24"/>
+        </w:rPr>
+        <w:drawing>
+          <wp:anchor behindDoc="0" distT="0" distB="0" distL="0" distR="0" simplePos="0" locked="0" layoutInCell="1" allowOverlap="1" relativeHeight="29">
+            <wp:simplePos x="0" y="0"/>
+            <wp:positionH relativeFrom="column">
+              <wp:align>center</wp:align>
+            </wp:positionH>
+            <wp:positionV relativeFrom="paragraph">
+              <wp:posOffset>635</wp:posOffset>
+            </wp:positionV>
+            <wp:extent cx="5845810" cy="3506470"/>
+            <wp:effectExtent l="0" t="0" r="0" b="0"/>
+            <wp:wrapSquare wrapText="largest"/>
+            <wp:docPr id="27" name="Image28" descr=""/>
+            <wp:cNvGraphicFramePr>
+              <a:graphicFrameLocks xmlns:a="http://schemas.openxmlformats.org/drawingml/2006/main" noChangeAspect="1"/>
+            </wp:cNvGraphicFramePr>
+            <a:graphic xmlns:a="http://schemas.openxmlformats.org/drawingml/2006/main">
+              <a:graphicData uri="http://schemas.openxmlformats.org/drawingml/2006/picture">
+                <pic:pic xmlns:pic="http://schemas.openxmlformats.org/drawingml/2006/picture">
+                  <pic:nvPicPr>
+                    <pic:cNvPr id="27" name="Image28" descr=""/>
+                    <pic:cNvPicPr>
+                      <a:picLocks noChangeAspect="1" noChangeArrowheads="1"/>
+                    </pic:cNvPicPr>
+                  </pic:nvPicPr>
+                  <pic:blipFill>
+                    <a:blip r:embed="rId28"/>
+                    <a:stretch>
+                      <a:fillRect/>
+                    </a:stretch>
+                  </pic:blipFill>
+                  <pic:spPr bwMode="auto">
+                    <a:xfrm>
+                      <a:off x="0" y="0"/>
+                      <a:ext cx="5845810" cy="3506470"/>
+                    </a:xfrm>
+                    <a:prstGeom prst="rect">
+                      <a:avLst/>
+                    </a:prstGeom>
+                  </pic:spPr>
+                </pic:pic>
+              </a:graphicData>
+            </a:graphic>
+          </wp:anchor>
+        </w:drawing>
+      </w:r>
+    </w:p>
+    <w:p>
+      <w:pPr>
+        <w:pStyle w:val="LOnormal"/>
+        <w:rPr>
+          <w:b w:val="false"/>
+          <w:b w:val="false"/>
+          <w:bCs w:val="false"/>
+          <w:sz w:val="24"/>
+          <w:szCs w:val="24"/>
+        </w:rPr>
+      </w:pPr>
+      <w:r>
+        <w:rPr>
+          <w:b w:val="false"/>
+          <w:bCs w:val="false"/>
+          <w:sz w:val="24"/>
+          <w:szCs w:val="24"/>
+        </w:rPr>
+      </w:r>
+    </w:p>
+    <w:p>
+      <w:pPr>
+        <w:pStyle w:val="LOnormal"/>
+        <w:rPr>
+          <w:b w:val="false"/>
+          <w:b w:val="false"/>
+          <w:bCs w:val="false"/>
+          <w:sz w:val="24"/>
+          <w:szCs w:val="24"/>
+        </w:rPr>
+      </w:pPr>
+      <w:r>
+        <w:rPr>
+          <w:b w:val="false"/>
+          <w:bCs w:val="false"/>
+          <w:sz w:val="24"/>
+          <w:szCs w:val="24"/>
+        </w:rPr>
+      </w:r>
+    </w:p>
+    <w:p>
+      <w:pPr>
+        <w:pStyle w:val="LOnormal"/>
+        <w:rPr>
+          <w:b w:val="false"/>
+          <w:b w:val="false"/>
+          <w:bCs w:val="false"/>
+          <w:sz w:val="24"/>
+          <w:szCs w:val="24"/>
+        </w:rPr>
+      </w:pPr>
+      <w:r>
+        <w:rPr>
+          <w:b w:val="false"/>
+          <w:bCs w:val="false"/>
+          <w:sz w:val="24"/>
+          <w:szCs w:val="24"/>
+        </w:rPr>
+      </w:r>
+    </w:p>
+    <w:p>
+      <w:pPr>
+        <w:pStyle w:val="LOnormal"/>
+        <w:rPr>
+          <w:b w:val="false"/>
+          <w:b w:val="false"/>
+          <w:bCs w:val="false"/>
+          <w:sz w:val="24"/>
+          <w:szCs w:val="24"/>
+        </w:rPr>
+      </w:pPr>
+      <w:r>
+        <w:rPr>
+          <w:b w:val="false"/>
+          <w:bCs w:val="false"/>
+          <w:sz w:val="24"/>
+          <w:szCs w:val="24"/>
+        </w:rPr>
+      </w:r>
+    </w:p>
+    <w:p>
+      <w:pPr>
+        <w:pStyle w:val="LOnormal"/>
+        <w:rPr>
+          <w:b/>
+          <w:b/>
+          <w:sz w:val="24"/>
+          <w:szCs w:val="24"/>
+        </w:rPr>
+      </w:pPr>
+      <w:r>
+        <w:rPr>
+          <w:b/>
+          <w:sz w:val="24"/>
+          <w:szCs w:val="24"/>
+        </w:rPr>
+      </w:r>
+    </w:p>
+    <w:p>
+      <w:pPr>
+        <w:pStyle w:val="LOnormal"/>
+        <w:rPr>
+          <w:b/>
+          <w:b/>
+          <w:sz w:val="24"/>
+          <w:szCs w:val="24"/>
+        </w:rPr>
+      </w:pPr>
+      <w:r>
+        <w:rPr>
+          <w:b/>
+          <w:sz w:val="24"/>
+          <w:szCs w:val="24"/>
+        </w:rPr>
+      </w:r>
+    </w:p>
+    <w:p>
+      <w:pPr>
+        <w:pStyle w:val="LOnormal"/>
+        <w:rPr>
+          <w:b/>
+          <w:b/>
+          <w:sz w:val="24"/>
+          <w:szCs w:val="24"/>
+        </w:rPr>
+      </w:pPr>
+      <w:r>
+        <w:rPr>
+          <w:b/>
+          <w:sz w:val="24"/>
+          <w:szCs w:val="24"/>
+        </w:rPr>
+      </w:r>
+    </w:p>
+    <w:p>
+      <w:pPr>
+        <w:pStyle w:val="LOnormal"/>
+        <w:rPr>
+          <w:b/>
+          <w:b/>
+          <w:sz w:val="24"/>
+          <w:szCs w:val="24"/>
+        </w:rPr>
+      </w:pPr>
+      <w:r>
+        <w:rPr>
+          <w:b/>
+          <w:sz w:val="24"/>
+          <w:szCs w:val="24"/>
+        </w:rPr>
+      </w:r>
+    </w:p>
+    <w:p>
+      <w:pPr>
+        <w:pStyle w:val="LOnormal"/>
+        <w:rPr>
+          <w:b/>
+          <w:b/>
+          <w:sz w:val="24"/>
+          <w:szCs w:val="24"/>
+        </w:rPr>
+      </w:pPr>
+      <w:r>
+        <w:rPr>
+          <w:b/>
+          <w:sz w:val="24"/>
+          <w:szCs w:val="24"/>
+        </w:rPr>
+      </w:r>
+    </w:p>
+    <w:p>
+      <w:pPr>
+        <w:pStyle w:val="LOnormal"/>
+        <w:rPr>
+          <w:b/>
+          <w:b/>
+          <w:sz w:val="24"/>
+          <w:szCs w:val="24"/>
+        </w:rPr>
+      </w:pPr>
+      <w:r>
+        <w:rPr>
+          <w:b/>
+          <w:sz w:val="24"/>
+          <w:szCs w:val="24"/>
+        </w:rPr>
+      </w:r>
+    </w:p>
+    <w:p>
+      <w:pPr>
+        <w:pStyle w:val="LOnormal"/>
+        <w:rPr>
+          <w:b/>
+          <w:b/>
+          <w:sz w:val="24"/>
+          <w:szCs w:val="24"/>
+        </w:rPr>
+      </w:pPr>
+      <w:r>
+        <w:rPr>
+          <w:b/>
+          <w:sz w:val="24"/>
+          <w:szCs w:val="24"/>
+        </w:rPr>
+      </w:r>
+    </w:p>
+    <w:p>
+      <w:pPr>
+        <w:pStyle w:val="LOnormal"/>
+        <w:rPr>
+          <w:b/>
+          <w:b/>
+          <w:sz w:val="24"/>
+          <w:szCs w:val="24"/>
+        </w:rPr>
+      </w:pPr>
+      <w:r>
+        <w:rPr>
+          <w:b/>
+          <w:sz w:val="24"/>
+          <w:szCs w:val="24"/>
+        </w:rPr>
+      </w:r>
+    </w:p>
+    <w:p>
+      <w:pPr>
+        <w:pStyle w:val="LOnormal"/>
+        <w:rPr>
+          <w:b/>
+          <w:b/>
+          <w:sz w:val="24"/>
+          <w:szCs w:val="24"/>
+        </w:rPr>
+      </w:pPr>
+      <w:r>
+        <w:rPr>
+          <w:b/>
+          <w:sz w:val="24"/>
+          <w:szCs w:val="24"/>
+        </w:rPr>
+      </w:r>
+    </w:p>
+    <w:p>
+      <w:pPr>
+        <w:pStyle w:val="LOnormal"/>
+        <w:rPr>
+          <w:b/>
+          <w:b/>
+          <w:sz w:val="24"/>
+          <w:szCs w:val="24"/>
+        </w:rPr>
+      </w:pPr>
+      <w:r>
+        <w:rPr>
+          <w:b/>
+          <w:sz w:val="24"/>
+          <w:szCs w:val="24"/>
+        </w:rPr>
+      </w:r>
+    </w:p>
+    <w:p>
+      <w:pPr>
+        <w:pStyle w:val="LOnormal"/>
+        <w:rPr>
+          <w:b/>
+          <w:b/>
+          <w:sz w:val="24"/>
+          <w:szCs w:val="24"/>
+        </w:rPr>
+      </w:pPr>
+      <w:r>
+        <w:rPr>
+          <w:b/>
+          <w:sz w:val="24"/>
+          <w:szCs w:val="24"/>
+        </w:rPr>
+      </w:r>
+    </w:p>
+    <w:p>
+      <w:pPr>
+        <w:pStyle w:val="LOnormal"/>
+        <w:rPr>
+          <w:b/>
+          <w:b/>
+          <w:sz w:val="24"/>
+          <w:szCs w:val="24"/>
+        </w:rPr>
+      </w:pPr>
+      <w:r>
+        <w:rPr>
+          <w:b/>
+          <w:sz w:val="24"/>
+          <w:szCs w:val="24"/>
+        </w:rPr>
+      </w:r>
+    </w:p>
+    <w:p>
+      <w:pPr>
+        <w:pStyle w:val="LOnormal"/>
+        <w:rPr>
+          <w:b/>
+          <w:b/>
+          <w:sz w:val="24"/>
+          <w:szCs w:val="24"/>
+        </w:rPr>
+      </w:pPr>
+      <w:r>
+        <w:rPr/>
+      </w:r>
+    </w:p>
+    <w:p>
+      <w:pPr>
+        <w:pStyle w:val="LOnormal"/>
+        <w:rPr>
+          <w:b/>
+          <w:b/>
+          <w:sz w:val="24"/>
+          <w:szCs w:val="24"/>
+        </w:rPr>
+      </w:pPr>
+      <w:r>
+        <w:rPr/>
+      </w:r>
+    </w:p>
+    <w:p>
+      <w:pPr>
+        <w:pStyle w:val="LOnormal"/>
+        <w:rPr>
+          <w:b/>
+          <w:b/>
+          <w:sz w:val="24"/>
+          <w:szCs w:val="24"/>
+        </w:rPr>
+      </w:pPr>
+      <w:r>
+        <w:rPr/>
+      </w:r>
+    </w:p>
+    <w:p>
+      <w:pPr>
+        <w:pStyle w:val="LOnormal"/>
+        <w:rPr>
+          <w:b/>
+          <w:b/>
+          <w:sz w:val="24"/>
+          <w:szCs w:val="24"/>
+        </w:rPr>
+      </w:pPr>
+      <w:r>
+        <w:rPr/>
+      </w:r>
+    </w:p>
+    <w:p>
+      <w:pPr>
+        <w:pStyle w:val="LOnormal"/>
+        <w:rPr>
+          <w:b/>
+          <w:b/>
+          <w:sz w:val="24"/>
+          <w:szCs w:val="24"/>
+        </w:rPr>
+      </w:pPr>
+      <w:r>
+        <w:rPr/>
       </w:r>
     </w:p>
     <w:p>
@@ -8357,42 +8461,15 @@
     </w:p>
     <w:p>
       <w:pPr>
-        <w:pStyle w:val="Heading2"/>
-        <w:rPr>
-          <w:sz w:val="40"/>
-          <w:szCs w:val="40"/>
-        </w:rPr>
-      </w:pPr>
-      <w:r>
-        <w:rPr>
-          <w:sz w:val="40"/>
-          <w:szCs w:val="40"/>
-        </w:rPr>
-      </w:r>
-    </w:p>
-    <w:p>
-      <w:pPr>
         <w:pStyle w:val="Heading1"/>
         <w:rPr/>
       </w:pPr>
-      <w:r>
-        <w:rPr/>
-      </w:r>
-      <w:r>
-        <w:br w:type="page"/>
-      </w:r>
-    </w:p>
-    <w:p>
-      <w:pPr>
-        <w:pStyle w:val="Heading1"/>
-        <w:rPr/>
-      </w:pPr>
-      <w:bookmarkStart w:id="13" w:name="_Toc382990798"/>
+      <w:bookmarkStart w:id="12" w:name="_Toc382990798"/>
       <w:r>
         <w:rPr/>
         <w:t>Project Estimation</w:t>
       </w:r>
-      <w:bookmarkEnd w:id="13"/>
+      <w:bookmarkEnd w:id="12"/>
       <w:r>
         <w:rPr/>
         <w:t xml:space="preserve"> </w:t>
@@ -8454,14 +8531,26 @@
           <w:sz w:val="24"/>
           <w:szCs w:val="24"/>
         </w:rPr>
-        <w:t xml:space="preserve">Attached (along with this document) to the trello card at </w:t>
-      </w:r>
-      <w:hyperlink r:id="rId28">
+        <w:t>Attached (along with this document) to the trello card a</w:t>
+      </w:r>
+      <w:r>
+        <w:rPr>
+          <w:sz w:val="24"/>
+          <w:szCs w:val="24"/>
+        </w:rPr>
+        <w:t>t:</w:t>
+      </w:r>
+    </w:p>
+    <w:p>
+      <w:pPr>
+        <w:pStyle w:val="Normal"/>
+        <w:rPr/>
+      </w:pPr>
+      <w:hyperlink r:id="rId29">
         <w:r>
           <w:rPr>
             <w:webHidden/>
             <w:rStyle w:val="InternetLink"/>
-            <w:vanish/>
             <w:sz w:val="24"/>
             <w:szCs w:val="24"/>
           </w:rPr>
@@ -8474,8 +8563,8 @@
         <w:pStyle w:val="Heading1"/>
         <w:rPr/>
       </w:pPr>
-      <w:bookmarkStart w:id="14" w:name="_Toc382990799"/>
-      <w:bookmarkEnd w:id="14"/>
+      <w:bookmarkStart w:id="13" w:name="_Toc382990799"/>
+      <w:bookmarkEnd w:id="13"/>
       <w:r>
         <w:rPr/>
         <w:t>Listing Technologies</w:t>
@@ -8489,8 +8578,8 @@
           <w:szCs w:val="32"/>
         </w:rPr>
       </w:pPr>
-      <w:bookmarkStart w:id="15" w:name="_Toc382990800"/>
-      <w:bookmarkEnd w:id="15"/>
+      <w:bookmarkStart w:id="14" w:name="_Toc382990800"/>
+      <w:bookmarkEnd w:id="14"/>
       <w:r>
         <w:rPr>
           <w:sz w:val="32"/>
@@ -8508,8 +8597,8 @@
         </w:numPr>
         <w:rPr/>
       </w:pPr>
-      <w:bookmarkStart w:id="16" w:name="_15k9br80k9b1"/>
-      <w:bookmarkEnd w:id="16"/>
+      <w:bookmarkStart w:id="15" w:name="_15k9br80k9b1"/>
+      <w:bookmarkEnd w:id="15"/>
       <w:r>
         <w:rPr>
           <w:sz w:val="28"/>
@@ -8593,7 +8682,7 @@
         </w:rPr>
         <w:t>Github</w:t>
       </w:r>
-      <w:hyperlink r:id="rId29">
+      <w:hyperlink r:id="rId30">
         <w:r>
           <w:rPr>
             <w:webHidden/>
@@ -8644,8 +8733,8 @@
         </w:numPr>
         <w:rPr/>
       </w:pPr>
-      <w:bookmarkStart w:id="17" w:name="_ajxpgs86xzsb"/>
-      <w:bookmarkEnd w:id="17"/>
+      <w:bookmarkStart w:id="16" w:name="_ajxpgs86xzsb"/>
+      <w:bookmarkEnd w:id="16"/>
       <w:r>
         <w:rPr>
           <w:sz w:val="28"/>
@@ -8680,8 +8769,8 @@
         <w:pStyle w:val="Heading2"/>
         <w:rPr/>
       </w:pPr>
-      <w:bookmarkStart w:id="18" w:name="_Toc382990801"/>
-      <w:bookmarkEnd w:id="18"/>
+      <w:bookmarkStart w:id="17" w:name="_Toc382990801"/>
+      <w:bookmarkEnd w:id="17"/>
       <w:r>
         <w:rPr/>
         <w:t>Tools/Software</w:t>
@@ -8696,8 +8785,8 @@
         </w:numPr>
         <w:rPr/>
       </w:pPr>
-      <w:bookmarkStart w:id="19" w:name="_buxw0lbar0jr"/>
-      <w:bookmarkEnd w:id="19"/>
+      <w:bookmarkStart w:id="18" w:name="_buxw0lbar0jr"/>
+      <w:bookmarkEnd w:id="18"/>
       <w:r>
         <w:rPr>
           <w:sz w:val="28"/>
@@ -8733,8 +8822,8 @@
         </w:numPr>
         <w:rPr/>
       </w:pPr>
-      <w:bookmarkStart w:id="20" w:name="_rst8h3h04740"/>
-      <w:bookmarkEnd w:id="20"/>
+      <w:bookmarkStart w:id="19" w:name="_rst8h3h04740"/>
+      <w:bookmarkEnd w:id="19"/>
       <w:r>
         <w:rPr>
           <w:sz w:val="28"/>
@@ -8815,8 +8904,8 @@
         </w:numPr>
         <w:rPr/>
       </w:pPr>
-      <w:bookmarkStart w:id="21" w:name="_b68iox19r6ad"/>
-      <w:bookmarkEnd w:id="21"/>
+      <w:bookmarkStart w:id="20" w:name="_b68iox19r6ad"/>
+      <w:bookmarkEnd w:id="20"/>
       <w:r>
         <w:rPr>
           <w:sz w:val="28"/>
@@ -9023,8 +9112,26 @@
         <w:pStyle w:val="Heading2"/>
         <w:rPr/>
       </w:pPr>
-      <w:bookmarkStart w:id="22" w:name="_Toc382990803"/>
-      <w:bookmarkEnd w:id="22"/>
+      <w:r>
+        <w:rPr/>
+      </w:r>
+    </w:p>
+    <w:p>
+      <w:pPr>
+        <w:pStyle w:val="Heading2"/>
+        <w:rPr/>
+      </w:pPr>
+      <w:r>
+        <w:rPr/>
+      </w:r>
+    </w:p>
+    <w:p>
+      <w:pPr>
+        <w:pStyle w:val="Heading2"/>
+        <w:rPr/>
+      </w:pPr>
+      <w:bookmarkStart w:id="21" w:name="_Toc382990803"/>
+      <w:bookmarkEnd w:id="21"/>
       <w:r>
         <w:rPr/>
         <w:t>Resources/Hosting services</w:t>
@@ -9343,8 +9450,8 @@
         <w:pStyle w:val="LOnormal"/>
         <w:rPr/>
       </w:pPr>
-      <w:bookmarkStart w:id="23" w:name="_GoBack"/>
-      <w:bookmarkEnd w:id="23"/>
+      <w:bookmarkStart w:id="22" w:name="_GoBack"/>
+      <w:bookmarkEnd w:id="22"/>
       <w:r>
         <w:rPr>
           <w:sz w:val="40"/>
@@ -9358,12 +9465,12 @@
         <w:pStyle w:val="Heading1"/>
         <w:rPr/>
       </w:pPr>
-      <w:bookmarkStart w:id="24" w:name="_Toc382990789"/>
+      <w:bookmarkStart w:id="23" w:name="_Toc382990789"/>
       <w:r>
         <w:rPr/>
         <w:t>Extended Features</w:t>
       </w:r>
-      <w:bookmarkEnd w:id="24"/>
+      <w:bookmarkEnd w:id="23"/>
       <w:r>
         <w:rPr/>
         <w:t xml:space="preserve"> </w:t>
@@ -9454,7 +9561,7 @@
           <w:szCs w:val="24"/>
         </w:rPr>
         <w:drawing>
-          <wp:anchor behindDoc="0" distT="0" distB="0" distL="0" distR="0" simplePos="0" locked="0" layoutInCell="1" allowOverlap="1" relativeHeight="22">
+          <wp:anchor behindDoc="0" distT="0" distB="0" distL="0" distR="0" simplePos="0" locked="0" layoutInCell="1" allowOverlap="1" relativeHeight="21">
             <wp:simplePos x="0" y="0"/>
             <wp:positionH relativeFrom="column">
               <wp:align>center</wp:align>
@@ -9465,7 +9572,7 @@
             <wp:extent cx="3001010" cy="4829810"/>
             <wp:effectExtent l="0" t="0" r="0" b="0"/>
             <wp:wrapSquare wrapText="largest"/>
-            <wp:docPr id="27" name="Image26" descr=""/>
+            <wp:docPr id="28" name="Image26" descr=""/>
             <wp:cNvGraphicFramePr>
               <a:graphicFrameLocks xmlns:a="http://schemas.openxmlformats.org/drawingml/2006/main" noChangeAspect="1"/>
             </wp:cNvGraphicFramePr>
@@ -9473,13 +9580,13 @@
               <a:graphicData uri="http://schemas.openxmlformats.org/drawingml/2006/picture">
                 <pic:pic xmlns:pic="http://schemas.openxmlformats.org/drawingml/2006/picture">
                   <pic:nvPicPr>
-                    <pic:cNvPr id="27" name="Image26" descr=""/>
+                    <pic:cNvPr id="28" name="Image26" descr=""/>
                     <pic:cNvPicPr>
                       <a:picLocks noChangeAspect="1" noChangeArrowheads="1"/>
                     </pic:cNvPicPr>
                   </pic:nvPicPr>
                   <pic:blipFill>
-                    <a:blip r:embed="rId30"/>
+                    <a:blip r:embed="rId31"/>
                     <a:stretch>
                       <a:fillRect/>
                     </a:stretch>
@@ -10055,8 +10162,8 @@
         <w:pStyle w:val="Heading2"/>
         <w:rPr/>
       </w:pPr>
-      <w:bookmarkStart w:id="25" w:name="_Toc382990792"/>
-      <w:bookmarkEnd w:id="25"/>
+      <w:bookmarkStart w:id="24" w:name="_Toc382990792"/>
+      <w:bookmarkEnd w:id="24"/>
       <w:r>
         <w:rPr>
           <w:rFonts w:ascii="Arial" w:hAnsi="Arial"/>
@@ -10413,8 +10520,8 @@
         <w:pStyle w:val="Heading2"/>
         <w:rPr/>
       </w:pPr>
-      <w:bookmarkStart w:id="26" w:name="_Toc382990794"/>
-      <w:bookmarkEnd w:id="26"/>
+      <w:bookmarkStart w:id="25" w:name="_Toc382990794"/>
+      <w:bookmarkEnd w:id="25"/>
       <w:r>
         <w:rPr/>
         <w:t>Extended Feature 3 (Automatic Backups)</w:t>
@@ -10859,8 +10966,8 @@
       </w:r>
     </w:p>
     <w:sectPr>
-      <w:footerReference w:type="default" r:id="rId31"/>
-      <w:footerReference w:type="first" r:id="rId32"/>
+      <w:footerReference w:type="default" r:id="rId32"/>
+      <w:footerReference w:type="first" r:id="rId33"/>
       <w:type w:val="nextPage"/>
       <w:pgSz w:w="11906" w:h="16838"/>
       <w:pgMar w:left="1440" w:right="1440" w:header="0" w:top="1440" w:footer="720" w:bottom="1440" w:gutter="0"/>
@@ -10893,7 +11000,7 @@
       <w:fldChar w:fldCharType="separate"/>
     </w:r>
     <w:r>
-      <w:t>21</w:t>
+      <w:t>20</w:t>
     </w:r>
     <w:r>
       <w:fldChar w:fldCharType="end"/>
@@ -13056,6 +13163,448 @@
   </w:style>
   <w:style w:type="character" w:styleId="ListLabel90">
     <w:name w:val="ListLabel 90"/>
+    <w:qFormat/>
+    <w:rPr>
+      <w:rFonts w:cs="OpenSymbol"/>
+    </w:rPr>
+  </w:style>
+  <w:style w:type="character" w:styleId="ListLabel91">
+    <w:name w:val="ListLabel 91"/>
+    <w:qFormat/>
+    <w:rPr>
+      <w:rFonts w:cs="OpenSymbol"/>
+    </w:rPr>
+  </w:style>
+  <w:style w:type="character" w:styleId="ListLabel92">
+    <w:name w:val="ListLabel 92"/>
+    <w:qFormat/>
+    <w:rPr>
+      <w:rFonts w:cs="OpenSymbol"/>
+    </w:rPr>
+  </w:style>
+  <w:style w:type="character" w:styleId="ListLabel93">
+    <w:name w:val="ListLabel 93"/>
+    <w:qFormat/>
+    <w:rPr>
+      <w:rFonts w:cs="OpenSymbol"/>
+    </w:rPr>
+  </w:style>
+  <w:style w:type="character" w:styleId="ListLabel94">
+    <w:name w:val="ListLabel 94"/>
+    <w:qFormat/>
+    <w:rPr>
+      <w:rFonts w:cs="OpenSymbol"/>
+    </w:rPr>
+  </w:style>
+  <w:style w:type="character" w:styleId="ListLabel95">
+    <w:name w:val="ListLabel 95"/>
+    <w:qFormat/>
+    <w:rPr>
+      <w:rFonts w:cs="OpenSymbol"/>
+    </w:rPr>
+  </w:style>
+  <w:style w:type="character" w:styleId="ListLabel96">
+    <w:name w:val="ListLabel 96"/>
+    <w:qFormat/>
+    <w:rPr>
+      <w:rFonts w:cs="OpenSymbol"/>
+    </w:rPr>
+  </w:style>
+  <w:style w:type="character" w:styleId="ListLabel97">
+    <w:name w:val="ListLabel 97"/>
+    <w:qFormat/>
+    <w:rPr>
+      <w:rFonts w:cs="OpenSymbol"/>
+    </w:rPr>
+  </w:style>
+  <w:style w:type="character" w:styleId="ListLabel98">
+    <w:name w:val="ListLabel 98"/>
+    <w:qFormat/>
+    <w:rPr>
+      <w:rFonts w:cs="OpenSymbol"/>
+    </w:rPr>
+  </w:style>
+  <w:style w:type="character" w:styleId="ListLabel99">
+    <w:name w:val="ListLabel 99"/>
+    <w:qFormat/>
+    <w:rPr>
+      <w:rFonts w:cs="OpenSymbol"/>
+    </w:rPr>
+  </w:style>
+  <w:style w:type="character" w:styleId="ListLabel100">
+    <w:name w:val="ListLabel 100"/>
+    <w:qFormat/>
+    <w:rPr>
+      <w:rFonts w:cs="OpenSymbol"/>
+    </w:rPr>
+  </w:style>
+  <w:style w:type="character" w:styleId="ListLabel101">
+    <w:name w:val="ListLabel 101"/>
+    <w:qFormat/>
+    <w:rPr>
+      <w:rFonts w:cs="OpenSymbol"/>
+    </w:rPr>
+  </w:style>
+  <w:style w:type="character" w:styleId="ListLabel102">
+    <w:name w:val="ListLabel 102"/>
+    <w:qFormat/>
+    <w:rPr>
+      <w:rFonts w:cs="OpenSymbol"/>
+    </w:rPr>
+  </w:style>
+  <w:style w:type="character" w:styleId="ListLabel103">
+    <w:name w:val="ListLabel 103"/>
+    <w:qFormat/>
+    <w:rPr>
+      <w:rFonts w:cs="OpenSymbol"/>
+    </w:rPr>
+  </w:style>
+  <w:style w:type="character" w:styleId="ListLabel104">
+    <w:name w:val="ListLabel 104"/>
+    <w:qFormat/>
+    <w:rPr>
+      <w:rFonts w:cs="OpenSymbol"/>
+    </w:rPr>
+  </w:style>
+  <w:style w:type="character" w:styleId="ListLabel105">
+    <w:name w:val="ListLabel 105"/>
+    <w:qFormat/>
+    <w:rPr>
+      <w:rFonts w:cs="OpenSymbol"/>
+    </w:rPr>
+  </w:style>
+  <w:style w:type="character" w:styleId="ListLabel106">
+    <w:name w:val="ListLabel 106"/>
+    <w:qFormat/>
+    <w:rPr>
+      <w:rFonts w:cs="OpenSymbol"/>
+    </w:rPr>
+  </w:style>
+  <w:style w:type="character" w:styleId="ListLabel107">
+    <w:name w:val="ListLabel 107"/>
+    <w:qFormat/>
+    <w:rPr>
+      <w:rFonts w:cs="OpenSymbol"/>
+    </w:rPr>
+  </w:style>
+  <w:style w:type="character" w:styleId="ListLabel108">
+    <w:name w:val="ListLabel 108"/>
+    <w:qFormat/>
+    <w:rPr>
+      <w:rFonts w:cs="OpenSymbol"/>
+    </w:rPr>
+  </w:style>
+  <w:style w:type="character" w:styleId="ListLabel109">
+    <w:name w:val="ListLabel 109"/>
+    <w:qFormat/>
+    <w:rPr>
+      <w:rFonts w:cs="Symbol"/>
+    </w:rPr>
+  </w:style>
+  <w:style w:type="character" w:styleId="ListLabel110">
+    <w:name w:val="ListLabel 110"/>
+    <w:qFormat/>
+    <w:rPr>
+      <w:rFonts w:cs="Symbol"/>
+    </w:rPr>
+  </w:style>
+  <w:style w:type="character" w:styleId="ListLabel111">
+    <w:name w:val="ListLabel 111"/>
+    <w:qFormat/>
+    <w:rPr>
+      <w:rFonts w:cs="Symbol"/>
+    </w:rPr>
+  </w:style>
+  <w:style w:type="character" w:styleId="ListLabel112">
+    <w:name w:val="ListLabel 112"/>
+    <w:qFormat/>
+    <w:rPr>
+      <w:rFonts w:cs="Symbol"/>
+    </w:rPr>
+  </w:style>
+  <w:style w:type="character" w:styleId="ListLabel113">
+    <w:name w:val="ListLabel 113"/>
+    <w:qFormat/>
+    <w:rPr>
+      <w:rFonts w:cs="Symbol"/>
+    </w:rPr>
+  </w:style>
+  <w:style w:type="character" w:styleId="ListLabel114">
+    <w:name w:val="ListLabel 114"/>
+    <w:qFormat/>
+    <w:rPr>
+      <w:rFonts w:cs="Symbol"/>
+    </w:rPr>
+  </w:style>
+  <w:style w:type="character" w:styleId="ListLabel115">
+    <w:name w:val="ListLabel 115"/>
+    <w:qFormat/>
+    <w:rPr>
+      <w:rFonts w:cs="Symbol"/>
+    </w:rPr>
+  </w:style>
+  <w:style w:type="character" w:styleId="ListLabel116">
+    <w:name w:val="ListLabel 116"/>
+    <w:qFormat/>
+    <w:rPr>
+      <w:rFonts w:cs="Symbol"/>
+    </w:rPr>
+  </w:style>
+  <w:style w:type="character" w:styleId="ListLabel117">
+    <w:name w:val="ListLabel 117"/>
+    <w:qFormat/>
+    <w:rPr>
+      <w:rFonts w:cs="Symbol"/>
+    </w:rPr>
+  </w:style>
+  <w:style w:type="character" w:styleId="ListLabel118">
+    <w:name w:val="ListLabel 118"/>
+    <w:qFormat/>
+    <w:rPr>
+      <w:rFonts w:cs="OpenSymbol"/>
+    </w:rPr>
+  </w:style>
+  <w:style w:type="character" w:styleId="ListLabel119">
+    <w:name w:val="ListLabel 119"/>
+    <w:qFormat/>
+    <w:rPr>
+      <w:rFonts w:cs="OpenSymbol"/>
+    </w:rPr>
+  </w:style>
+  <w:style w:type="character" w:styleId="ListLabel120">
+    <w:name w:val="ListLabel 120"/>
+    <w:qFormat/>
+    <w:rPr>
+      <w:rFonts w:cs="OpenSymbol"/>
+    </w:rPr>
+  </w:style>
+  <w:style w:type="character" w:styleId="ListLabel121">
+    <w:name w:val="ListLabel 121"/>
+    <w:qFormat/>
+    <w:rPr>
+      <w:rFonts w:cs="OpenSymbol"/>
+    </w:rPr>
+  </w:style>
+  <w:style w:type="character" w:styleId="ListLabel122">
+    <w:name w:val="ListLabel 122"/>
+    <w:qFormat/>
+    <w:rPr>
+      <w:rFonts w:cs="OpenSymbol"/>
+    </w:rPr>
+  </w:style>
+  <w:style w:type="character" w:styleId="ListLabel123">
+    <w:name w:val="ListLabel 123"/>
+    <w:qFormat/>
+    <w:rPr>
+      <w:rFonts w:cs="OpenSymbol"/>
+    </w:rPr>
+  </w:style>
+  <w:style w:type="character" w:styleId="ListLabel124">
+    <w:name w:val="ListLabel 124"/>
+    <w:qFormat/>
+    <w:rPr>
+      <w:rFonts w:cs="OpenSymbol"/>
+    </w:rPr>
+  </w:style>
+  <w:style w:type="character" w:styleId="ListLabel125">
+    <w:name w:val="ListLabel 125"/>
+    <w:qFormat/>
+    <w:rPr>
+      <w:rFonts w:cs="OpenSymbol"/>
+    </w:rPr>
+  </w:style>
+  <w:style w:type="character" w:styleId="ListLabel126">
+    <w:name w:val="ListLabel 126"/>
+    <w:qFormat/>
+    <w:rPr>
+      <w:rFonts w:cs="OpenSymbol"/>
+    </w:rPr>
+  </w:style>
+  <w:style w:type="character" w:styleId="ListLabel127">
+    <w:name w:val="ListLabel 127"/>
+    <w:qFormat/>
+    <w:rPr>
+      <w:rFonts w:cs="OpenSymbol"/>
+    </w:rPr>
+  </w:style>
+  <w:style w:type="character" w:styleId="ListLabel128">
+    <w:name w:val="ListLabel 128"/>
+    <w:qFormat/>
+    <w:rPr>
+      <w:rFonts w:cs="OpenSymbol"/>
+    </w:rPr>
+  </w:style>
+  <w:style w:type="character" w:styleId="ListLabel129">
+    <w:name w:val="ListLabel 129"/>
+    <w:qFormat/>
+    <w:rPr>
+      <w:rFonts w:cs="OpenSymbol"/>
+    </w:rPr>
+  </w:style>
+  <w:style w:type="character" w:styleId="ListLabel130">
+    <w:name w:val="ListLabel 130"/>
+    <w:qFormat/>
+    <w:rPr>
+      <w:rFonts w:cs="OpenSymbol"/>
+    </w:rPr>
+  </w:style>
+  <w:style w:type="character" w:styleId="ListLabel131">
+    <w:name w:val="ListLabel 131"/>
+    <w:qFormat/>
+    <w:rPr>
+      <w:rFonts w:cs="OpenSymbol"/>
+    </w:rPr>
+  </w:style>
+  <w:style w:type="character" w:styleId="ListLabel132">
+    <w:name w:val="ListLabel 132"/>
+    <w:qFormat/>
+    <w:rPr>
+      <w:rFonts w:cs="OpenSymbol"/>
+    </w:rPr>
+  </w:style>
+  <w:style w:type="character" w:styleId="ListLabel133">
+    <w:name w:val="ListLabel 133"/>
+    <w:qFormat/>
+    <w:rPr>
+      <w:rFonts w:cs="OpenSymbol"/>
+    </w:rPr>
+  </w:style>
+  <w:style w:type="character" w:styleId="ListLabel134">
+    <w:name w:val="ListLabel 134"/>
+    <w:qFormat/>
+    <w:rPr>
+      <w:rFonts w:cs="OpenSymbol"/>
+    </w:rPr>
+  </w:style>
+  <w:style w:type="character" w:styleId="ListLabel135">
+    <w:name w:val="ListLabel 135"/>
+    <w:qFormat/>
+    <w:rPr>
+      <w:rFonts w:cs="OpenSymbol"/>
+    </w:rPr>
+  </w:style>
+  <w:style w:type="character" w:styleId="ListLabel136">
+    <w:name w:val="ListLabel 136"/>
+    <w:qFormat/>
+    <w:rPr>
+      <w:rFonts w:cs="OpenSymbol"/>
+      <w:sz w:val="28"/>
+    </w:rPr>
+  </w:style>
+  <w:style w:type="character" w:styleId="ListLabel137">
+    <w:name w:val="ListLabel 137"/>
+    <w:qFormat/>
+    <w:rPr>
+      <w:rFonts w:cs="OpenSymbol"/>
+    </w:rPr>
+  </w:style>
+  <w:style w:type="character" w:styleId="ListLabel138">
+    <w:name w:val="ListLabel 138"/>
+    <w:qFormat/>
+    <w:rPr>
+      <w:rFonts w:cs="OpenSymbol"/>
+    </w:rPr>
+  </w:style>
+  <w:style w:type="character" w:styleId="ListLabel139">
+    <w:name w:val="ListLabel 139"/>
+    <w:qFormat/>
+    <w:rPr>
+      <w:rFonts w:cs="OpenSymbol"/>
+    </w:rPr>
+  </w:style>
+  <w:style w:type="character" w:styleId="ListLabel140">
+    <w:name w:val="ListLabel 140"/>
+    <w:qFormat/>
+    <w:rPr>
+      <w:rFonts w:cs="OpenSymbol"/>
+    </w:rPr>
+  </w:style>
+  <w:style w:type="character" w:styleId="ListLabel141">
+    <w:name w:val="ListLabel 141"/>
+    <w:qFormat/>
+    <w:rPr>
+      <w:rFonts w:cs="OpenSymbol"/>
+    </w:rPr>
+  </w:style>
+  <w:style w:type="character" w:styleId="ListLabel142">
+    <w:name w:val="ListLabel 142"/>
+    <w:qFormat/>
+    <w:rPr>
+      <w:rFonts w:cs="OpenSymbol"/>
+    </w:rPr>
+  </w:style>
+  <w:style w:type="character" w:styleId="ListLabel143">
+    <w:name w:val="ListLabel 143"/>
+    <w:qFormat/>
+    <w:rPr>
+      <w:rFonts w:cs="OpenSymbol"/>
+    </w:rPr>
+  </w:style>
+  <w:style w:type="character" w:styleId="ListLabel144">
+    <w:name w:val="ListLabel 144"/>
+    <w:qFormat/>
+    <w:rPr>
+      <w:rFonts w:cs="OpenSymbol"/>
+    </w:rPr>
+  </w:style>
+  <w:style w:type="character" w:styleId="ListLabel145">
+    <w:name w:val="ListLabel 145"/>
+    <w:qFormat/>
+    <w:rPr>
+      <w:rFonts w:cs="OpenSymbol"/>
+    </w:rPr>
+  </w:style>
+  <w:style w:type="character" w:styleId="ListLabel146">
+    <w:name w:val="ListLabel 146"/>
+    <w:qFormat/>
+    <w:rPr>
+      <w:rFonts w:cs="OpenSymbol"/>
+    </w:rPr>
+  </w:style>
+  <w:style w:type="character" w:styleId="ListLabel147">
+    <w:name w:val="ListLabel 147"/>
+    <w:qFormat/>
+    <w:rPr>
+      <w:rFonts w:cs="OpenSymbol"/>
+    </w:rPr>
+  </w:style>
+  <w:style w:type="character" w:styleId="ListLabel148">
+    <w:name w:val="ListLabel 148"/>
+    <w:qFormat/>
+    <w:rPr>
+      <w:rFonts w:cs="OpenSymbol"/>
+    </w:rPr>
+  </w:style>
+  <w:style w:type="character" w:styleId="ListLabel149">
+    <w:name w:val="ListLabel 149"/>
+    <w:qFormat/>
+    <w:rPr>
+      <w:rFonts w:cs="OpenSymbol"/>
+    </w:rPr>
+  </w:style>
+  <w:style w:type="character" w:styleId="ListLabel150">
+    <w:name w:val="ListLabel 150"/>
+    <w:qFormat/>
+    <w:rPr>
+      <w:rFonts w:cs="OpenSymbol"/>
+    </w:rPr>
+  </w:style>
+  <w:style w:type="character" w:styleId="ListLabel151">
+    <w:name w:val="ListLabel 151"/>
+    <w:qFormat/>
+    <w:rPr>
+      <w:rFonts w:cs="OpenSymbol"/>
+    </w:rPr>
+  </w:style>
+  <w:style w:type="character" w:styleId="ListLabel152">
+    <w:name w:val="ListLabel 152"/>
+    <w:qFormat/>
+    <w:rPr>
+      <w:rFonts w:cs="OpenSymbol"/>
+    </w:rPr>
+  </w:style>
+  <w:style w:type="character" w:styleId="ListLabel153">
+    <w:name w:val="ListLabel 153"/>
     <w:qFormat/>
     <w:rPr>
       <w:rFonts w:cs="OpenSymbol"/>

</xml_diff>